<commit_message>
Submission for Module 4 - Patrick Beck
</commit_message>
<xml_diff>
--- a/Module 4/PS101-M04.docx
+++ b/Module 4/PS101-M04.docx
@@ -1,6 +1,6 @@
 
 <file path=word/document.xml><?xml version="1.0" encoding="utf-8"?>
-<w:document xmlns:wpc="http://schemas.microsoft.com/office/word/2010/wordprocessingCanvas" xmlns:mc="http://schemas.openxmlformats.org/markup-compatibility/2006" xmlns:o="urn:schemas-microsoft-com:office:office" xmlns:r="http://schemas.openxmlformats.org/officeDocument/2006/relationships" xmlns:m="http://schemas.openxmlformats.org/officeDocument/2006/math" xmlns:v="urn:schemas-microsoft-com:vml" xmlns:wp14="http://schemas.microsoft.com/office/word/2010/wordprocessingDrawing" xmlns:wp="http://schemas.openxmlformats.org/drawingml/2006/wordprocessingDrawing" xmlns:w10="urn:schemas-microsoft-com:office:word" xmlns:w="http://schemas.openxmlformats.org/wordprocessingml/2006/main" xmlns:w14="http://schemas.microsoft.com/office/word/2010/wordml" xmlns:w15="http://schemas.microsoft.com/office/word/2012/wordml" xmlns:wpg="http://schemas.microsoft.com/office/word/2010/wordprocessingGroup" xmlns:wpi="http://schemas.microsoft.com/office/word/2010/wordprocessingInk" xmlns:wne="http://schemas.microsoft.com/office/word/2006/wordml" xmlns:wps="http://schemas.microsoft.com/office/word/2010/wordprocessingShape" mc:Ignorable="w14 w15 wp14">
+<w:document xmlns:wpc="http://schemas.microsoft.com/office/word/2010/wordprocessingCanvas" xmlns:cx="http://schemas.microsoft.com/office/drawing/2014/chartex" xmlns:cx1="http://schemas.microsoft.com/office/drawing/2015/9/8/chartex" xmlns:cx2="http://schemas.microsoft.com/office/drawing/2015/10/21/chartex" xmlns:cx3="http://schemas.microsoft.com/office/drawing/2016/5/9/chartex" xmlns:cx4="http://schemas.microsoft.com/office/drawing/2016/5/10/chartex" xmlns:cx5="http://schemas.microsoft.com/office/drawing/2016/5/11/chartex" xmlns:cx6="http://schemas.microsoft.com/office/drawing/2016/5/12/chartex" xmlns:cx7="http://schemas.microsoft.com/office/drawing/2016/5/13/chartex" xmlns:cx8="http://schemas.microsoft.com/office/drawing/2016/5/14/chartex" xmlns:mc="http://schemas.openxmlformats.org/markup-compatibility/2006" xmlns:aink="http://schemas.microsoft.com/office/drawing/2016/ink" xmlns:am3d="http://schemas.microsoft.com/office/drawing/2017/model3d" xmlns:o="urn:schemas-microsoft-com:office:office" xmlns:r="http://schemas.openxmlformats.org/officeDocument/2006/relationships" xmlns:m="http://schemas.openxmlformats.org/officeDocument/2006/math" xmlns:v="urn:schemas-microsoft-com:vml" xmlns:wp14="http://schemas.microsoft.com/office/word/2010/wordprocessingDrawing" xmlns:wp="http://schemas.openxmlformats.org/drawingml/2006/wordprocessingDrawing" xmlns:w10="urn:schemas-microsoft-com:office:word" xmlns:w="http://schemas.openxmlformats.org/wordprocessingml/2006/main" xmlns:w14="http://schemas.microsoft.com/office/word/2010/wordml" xmlns:w15="http://schemas.microsoft.com/office/word/2012/wordml" xmlns:w16cex="http://schemas.microsoft.com/office/word/2018/wordml/cex" xmlns:w16cid="http://schemas.microsoft.com/office/word/2016/wordml/cid" xmlns:w16="http://schemas.microsoft.com/office/word/2018/wordml" xmlns:w16se="http://schemas.microsoft.com/office/word/2015/wordml/symex" xmlns:wpg="http://schemas.microsoft.com/office/word/2010/wordprocessingGroup" xmlns:wpi="http://schemas.microsoft.com/office/word/2010/wordprocessingInk" xmlns:wne="http://schemas.microsoft.com/office/word/2006/wordml" xmlns:wps="http://schemas.microsoft.com/office/word/2010/wordprocessingShape" mc:Ignorable="w14 w15 w16se w16cid w16 w16cex wp14">
   <w:background w:color="FFFFFF"/>
   <w:body>
     <w:p>
@@ -215,7 +215,7 @@
     </w:p>
     <w:p>
       <w:pPr>
-        <w:pStyle w:val="a5"/>
+        <w:pStyle w:val="ListParagraph"/>
         <w:numPr>
           <w:ilvl w:val="0"/>
           <w:numId w:val="1"/>
@@ -280,7 +280,7 @@
     </w:p>
     <w:p>
       <w:pPr>
-        <w:pStyle w:val="a5"/>
+        <w:pStyle w:val="ListParagraph"/>
         <w:numPr>
           <w:ilvl w:val="0"/>
           <w:numId w:val="1"/>
@@ -300,13 +300,13 @@
     </w:p>
     <w:p>
       <w:pPr>
-        <w:pStyle w:val="a5"/>
+        <w:pStyle w:val="ListParagraph"/>
         <w:ind w:left="360"/>
       </w:pPr>
       <w:hyperlink r:id="rId9" w:history="1">
         <w:r>
           <w:rPr>
-            <w:rStyle w:val="aa"/>
+            <w:rStyle w:val="Hyperlink"/>
           </w:rPr>
           <w:t>https://www.computerworld.com/article/2954261/understanding-and-using-objects-in-powershell.html</w:t>
         </w:r>
@@ -314,13 +314,13 @@
     </w:p>
     <w:p>
       <w:pPr>
-        <w:pStyle w:val="a5"/>
+        <w:pStyle w:val="ListParagraph"/>
         <w:ind w:left="360"/>
       </w:pPr>
       <w:hyperlink r:id="rId10" w:history="1">
         <w:r>
           <w:rPr>
-            <w:rStyle w:val="aa"/>
+            <w:rStyle w:val="Hyperlink"/>
           </w:rPr>
           <w:t>https://mva.microsoft.com/en-us/training-courses/getting-started-with-powershell-3-0-jump-start-8276?l=TCQ8JQWy_404984382</w:t>
         </w:r>
@@ -328,7 +328,7 @@
     </w:p>
     <w:p>
       <w:pPr>
-        <w:pStyle w:val="a5"/>
+        <w:pStyle w:val="ListParagraph"/>
         <w:numPr>
           <w:ilvl w:val="0"/>
           <w:numId w:val="1"/>
@@ -348,13 +348,13 @@
     </w:p>
     <w:p>
       <w:pPr>
-        <w:pStyle w:val="a5"/>
+        <w:pStyle w:val="ListParagraph"/>
         <w:ind w:left="360"/>
       </w:pPr>
       <w:hyperlink r:id="rId11" w:history="1">
         <w:r>
           <w:rPr>
-            <w:rStyle w:val="aa"/>
+            <w:rStyle w:val="Hyperlink"/>
           </w:rPr>
           <w:t>https://docs.microsoft.com/en-us/powershell/module/microsoft.powershell.management/get-process?view=powershell-6</w:t>
         </w:r>
@@ -362,7 +362,7 @@
     </w:p>
     <w:p>
       <w:pPr>
-        <w:pStyle w:val="a5"/>
+        <w:pStyle w:val="ListParagraph"/>
         <w:numPr>
           <w:ilvl w:val="0"/>
           <w:numId w:val="1"/>
@@ -384,13 +384,13 @@
     </w:p>
     <w:p>
       <w:pPr>
-        <w:pStyle w:val="a5"/>
+        <w:pStyle w:val="ListParagraph"/>
         <w:ind w:left="360"/>
       </w:pPr>
       <w:hyperlink r:id="rId12" w:history="1">
         <w:r>
           <w:rPr>
-            <w:rStyle w:val="aa"/>
+            <w:rStyle w:val="Hyperlink"/>
           </w:rPr>
           <w:t>https://evotec.xyz/powershell-everything-you-wanted-to-know-about-event-logs/</w:t>
         </w:r>
@@ -410,7 +410,7 @@
       <w:hyperlink r:id="rId13" w:history="1">
         <w:r>
           <w:rPr>
-            <w:rStyle w:val="aa"/>
+            <w:rStyle w:val="Hyperlink"/>
           </w:rPr>
           <w:t>https://www.howtogeek.com/123646/htg-explains-what-the-windows-event-viewer-is-and-how-you-can-use-it/</w:t>
         </w:r>
@@ -421,7 +421,7 @@
     </w:p>
     <w:p>
       <w:pPr>
-        <w:pStyle w:val="a5"/>
+        <w:pStyle w:val="ListParagraph"/>
         <w:rPr>
           <w:b/>
           <w:lang w:eastAsia="ko-KR"/>
@@ -445,7 +445,7 @@
     </w:p>
     <w:p>
       <w:pPr>
-        <w:pStyle w:val="a5"/>
+        <w:pStyle w:val="ListParagraph"/>
         <w:numPr>
           <w:ilvl w:val="0"/>
           <w:numId w:val="2"/>
@@ -457,7 +457,7 @@
     </w:p>
     <w:p>
       <w:pPr>
-        <w:pStyle w:val="a5"/>
+        <w:pStyle w:val="ListParagraph"/>
         <w:numPr>
           <w:ilvl w:val="0"/>
           <w:numId w:val="2"/>
@@ -474,7 +474,7 @@
     </w:p>
     <w:p>
       <w:pPr>
-        <w:pStyle w:val="a5"/>
+        <w:pStyle w:val="ListParagraph"/>
         <w:numPr>
           <w:ilvl w:val="0"/>
           <w:numId w:val="1"/>
@@ -519,7 +519,7 @@
     </w:p>
     <w:p>
       <w:pPr>
-        <w:pStyle w:val="a5"/>
+        <w:pStyle w:val="ListParagraph"/>
         <w:numPr>
           <w:ilvl w:val="0"/>
           <w:numId w:val="7"/>
@@ -539,16 +539,16 @@
     </w:p>
     <w:p>
       <w:pPr>
-        <w:pStyle w:val="a5"/>
-        <w:ind w:left="400"/>
-        <w:rPr>
-          <w:b/>
-        </w:rPr>
-      </w:pPr>
-    </w:p>
-    <w:p>
-      <w:pPr>
-        <w:pStyle w:val="a5"/>
+        <w:pStyle w:val="ListParagraph"/>
+        <w:ind w:left="400"/>
+        <w:rPr>
+          <w:b/>
+        </w:rPr>
+      </w:pPr>
+    </w:p>
+    <w:p>
+      <w:pPr>
+        <w:pStyle w:val="ListParagraph"/>
         <w:numPr>
           <w:ilvl w:val="0"/>
           <w:numId w:val="7"/>
@@ -665,16 +665,16 @@
     </w:p>
     <w:p>
       <w:pPr>
-        <w:pStyle w:val="a5"/>
-        <w:ind w:left="400"/>
-        <w:rPr>
-          <w:lang w:eastAsia="ko-KR"/>
-        </w:rPr>
-      </w:pPr>
-    </w:p>
-    <w:p>
-      <w:pPr>
-        <w:pStyle w:val="a5"/>
+        <w:pStyle w:val="ListParagraph"/>
+        <w:ind w:left="400"/>
+        <w:rPr>
+          <w:lang w:eastAsia="ko-KR"/>
+        </w:rPr>
+      </w:pPr>
+    </w:p>
+    <w:p>
+      <w:pPr>
+        <w:pStyle w:val="ListParagraph"/>
         <w:ind w:left="400"/>
       </w:pPr>
       <w:r>
@@ -746,12 +746,12 @@
     </w:p>
     <w:p>
       <w:pPr>
-        <w:pStyle w:val="a5"/>
-      </w:pPr>
-    </w:p>
-    <w:p>
-      <w:pPr>
-        <w:pStyle w:val="a5"/>
+        <w:pStyle w:val="ListParagraph"/>
+      </w:pPr>
+    </w:p>
+    <w:p>
+      <w:pPr>
+        <w:pStyle w:val="ListParagraph"/>
         <w:ind w:left="400"/>
         <w:rPr>
           <w:rFonts w:ascii="Courier New" w:hAnsi="Courier New" w:cs="Courier New"/>
@@ -795,17 +795,17 @@
     </w:p>
     <w:p>
       <w:pPr>
-        <w:pStyle w:val="a5"/>
-        <w:ind w:left="400"/>
-        <w:rPr>
-          <w:rFonts w:ascii="Courier New" w:hAnsi="Courier New" w:cs="Courier New"/>
-          <w:b/>
-        </w:rPr>
-      </w:pPr>
-    </w:p>
-    <w:p>
-      <w:pPr>
-        <w:pStyle w:val="a5"/>
+        <w:pStyle w:val="ListParagraph"/>
+        <w:ind w:left="400"/>
+        <w:rPr>
+          <w:rFonts w:ascii="Courier New" w:hAnsi="Courier New" w:cs="Courier New"/>
+          <w:b/>
+        </w:rPr>
+      </w:pPr>
+    </w:p>
+    <w:p>
+      <w:pPr>
+        <w:pStyle w:val="ListParagraph"/>
         <w:ind w:left="400"/>
         <w:rPr>
           <w:lang w:eastAsia="ko-KR"/>
@@ -855,16 +855,16 @@
     </w:p>
     <w:p>
       <w:pPr>
-        <w:pStyle w:val="a5"/>
-        <w:ind w:left="400"/>
-        <w:rPr>
-          <w:lang w:eastAsia="ko-KR"/>
-        </w:rPr>
-      </w:pPr>
-    </w:p>
-    <w:p>
-      <w:pPr>
-        <w:pStyle w:val="a5"/>
+        <w:pStyle w:val="ListParagraph"/>
+        <w:ind w:left="400"/>
+        <w:rPr>
+          <w:lang w:eastAsia="ko-KR"/>
+        </w:rPr>
+      </w:pPr>
+    </w:p>
+    <w:p>
+      <w:pPr>
+        <w:pStyle w:val="ListParagraph"/>
         <w:ind w:left="400"/>
         <w:rPr>
           <w:lang w:eastAsia="ko-KR"/>
@@ -903,16 +903,16 @@
     </w:p>
     <w:p>
       <w:pPr>
-        <w:pStyle w:val="a5"/>
-        <w:ind w:left="400"/>
-        <w:rPr>
-          <w:lang w:eastAsia="ko-KR"/>
-        </w:rPr>
-      </w:pPr>
-    </w:p>
-    <w:p>
-      <w:pPr>
-        <w:pStyle w:val="a5"/>
+        <w:pStyle w:val="ListParagraph"/>
+        <w:ind w:left="400"/>
+        <w:rPr>
+          <w:lang w:eastAsia="ko-KR"/>
+        </w:rPr>
+      </w:pPr>
+    </w:p>
+    <w:p>
+      <w:pPr>
+        <w:pStyle w:val="ListParagraph"/>
         <w:numPr>
           <w:ilvl w:val="0"/>
           <w:numId w:val="7"/>
@@ -954,17 +954,17 @@
     </w:p>
     <w:p>
       <w:pPr>
-        <w:pStyle w:val="a5"/>
-        <w:ind w:left="400"/>
-        <w:rPr>
-          <w:rFonts w:ascii="Courier New" w:hAnsi="Courier New" w:cs="Courier New"/>
-          <w:b/>
-        </w:rPr>
-      </w:pPr>
-    </w:p>
-    <w:p>
-      <w:pPr>
-        <w:pStyle w:val="a5"/>
+        <w:pStyle w:val="ListParagraph"/>
+        <w:ind w:left="400"/>
+        <w:rPr>
+          <w:rFonts w:ascii="Courier New" w:hAnsi="Courier New" w:cs="Courier New"/>
+          <w:b/>
+        </w:rPr>
+      </w:pPr>
+    </w:p>
+    <w:p>
+      <w:pPr>
+        <w:pStyle w:val="ListParagraph"/>
         <w:ind w:left="400"/>
         <w:rPr>
           <w:rFonts w:ascii="Courier New" w:hAnsi="Courier New" w:cs="Courier New"/>
@@ -1020,37 +1020,30 @@
         <w:t xml:space="preserve">roperty </w:t>
       </w:r>
       <w:proofErr w:type="spellStart"/>
-      <w:r>
-        <w:rPr>
-          <w:rFonts w:ascii="Courier New" w:hAnsi="Courier New" w:cs="Courier New"/>
-          <w:b/>
-        </w:rPr>
-        <w:t>name</w:t>
-      </w:r>
       <w:proofErr w:type="gramStart"/>
       <w:r>
         <w:rPr>
           <w:rFonts w:ascii="Courier New" w:hAnsi="Courier New" w:cs="Courier New"/>
           <w:b/>
         </w:rPr>
-        <w:t>,status</w:t>
+        <w:t>name,status</w:t>
       </w:r>
       <w:proofErr w:type="spellEnd"/>
       <w:proofErr w:type="gramEnd"/>
     </w:p>
     <w:p>
       <w:pPr>
-        <w:pStyle w:val="a5"/>
-        <w:ind w:left="400"/>
-        <w:rPr>
-          <w:rFonts w:ascii="Courier New" w:hAnsi="Courier New" w:cs="Courier New"/>
-          <w:b/>
-        </w:rPr>
-      </w:pPr>
-    </w:p>
-    <w:p>
-      <w:pPr>
-        <w:pStyle w:val="a5"/>
+        <w:pStyle w:val="ListParagraph"/>
+        <w:ind w:left="400"/>
+        <w:rPr>
+          <w:rFonts w:ascii="Courier New" w:hAnsi="Courier New" w:cs="Courier New"/>
+          <w:b/>
+        </w:rPr>
+      </w:pPr>
+    </w:p>
+    <w:p>
+      <w:pPr>
+        <w:pStyle w:val="ListParagraph"/>
         <w:ind w:left="400"/>
         <w:rPr>
           <w:rFonts w:ascii="Courier New" w:hAnsi="Courier New" w:cs="Courier New"/>
@@ -1102,7 +1095,7 @@
     <w:p/>
     <w:p>
       <w:pPr>
-        <w:pStyle w:val="a5"/>
+        <w:pStyle w:val="ListParagraph"/>
         <w:numPr>
           <w:ilvl w:val="0"/>
           <w:numId w:val="7"/>
@@ -1132,12 +1125,12 @@
     </w:p>
     <w:p>
       <w:pPr>
-        <w:pStyle w:val="a5"/>
-      </w:pPr>
-    </w:p>
-    <w:p>
-      <w:pPr>
-        <w:pStyle w:val="a5"/>
+        <w:pStyle w:val="ListParagraph"/>
+      </w:pPr>
+    </w:p>
+    <w:p>
+      <w:pPr>
+        <w:pStyle w:val="ListParagraph"/>
         <w:ind w:left="400"/>
         <w:rPr>
           <w:rFonts w:ascii="Courier New" w:hAnsi="Courier New" w:cs="Courier New"/>
@@ -1167,17 +1160,17 @@
     </w:p>
     <w:p>
       <w:pPr>
-        <w:pStyle w:val="a5"/>
-        <w:ind w:left="400"/>
-        <w:rPr>
-          <w:rFonts w:ascii="Courier New" w:hAnsi="Courier New" w:cs="Courier New"/>
-          <w:b/>
-        </w:rPr>
-      </w:pPr>
-    </w:p>
-    <w:p>
-      <w:pPr>
-        <w:pStyle w:val="a5"/>
+        <w:pStyle w:val="ListParagraph"/>
+        <w:ind w:left="400"/>
+        <w:rPr>
+          <w:rFonts w:ascii="Courier New" w:hAnsi="Courier New" w:cs="Courier New"/>
+          <w:b/>
+        </w:rPr>
+      </w:pPr>
+    </w:p>
+    <w:p>
+      <w:pPr>
+        <w:pStyle w:val="ListParagraph"/>
         <w:ind w:left="400"/>
         <w:rPr>
           <w:lang w:eastAsia="ko-KR"/>
@@ -1227,12 +1220,12 @@
     </w:p>
     <w:p>
       <w:pPr>
-        <w:pStyle w:val="a5"/>
-      </w:pPr>
-    </w:p>
-    <w:p>
-      <w:pPr>
-        <w:pStyle w:val="a5"/>
+        <w:pStyle w:val="ListParagraph"/>
+      </w:pPr>
+    </w:p>
+    <w:p>
+      <w:pPr>
+        <w:pStyle w:val="ListParagraph"/>
         <w:numPr>
           <w:ilvl w:val="0"/>
           <w:numId w:val="7"/>
@@ -1257,16 +1250,16 @@
     </w:p>
     <w:p>
       <w:pPr>
-        <w:pStyle w:val="a5"/>
-        <w:ind w:left="400"/>
-        <w:rPr>
-          <w:lang w:eastAsia="ko-KR"/>
-        </w:rPr>
-      </w:pPr>
-    </w:p>
-    <w:p>
-      <w:pPr>
-        <w:pStyle w:val="a5"/>
+        <w:pStyle w:val="ListParagraph"/>
+        <w:ind w:left="400"/>
+        <w:rPr>
+          <w:lang w:eastAsia="ko-KR"/>
+        </w:rPr>
+      </w:pPr>
+    </w:p>
+    <w:p>
+      <w:pPr>
+        <w:pStyle w:val="ListParagraph"/>
         <w:ind w:left="400"/>
         <w:rPr>
           <w:rFonts w:ascii="Courier New" w:hAnsi="Courier New" w:cs="Courier New"/>
@@ -1312,17 +1305,17 @@
     </w:p>
     <w:p>
       <w:pPr>
-        <w:pStyle w:val="a5"/>
-        <w:ind w:left="400"/>
-        <w:rPr>
-          <w:rFonts w:ascii="Courier New" w:hAnsi="Courier New" w:cs="Courier New"/>
-          <w:b/>
-        </w:rPr>
-      </w:pPr>
-    </w:p>
-    <w:p>
-      <w:pPr>
-        <w:pStyle w:val="a5"/>
+        <w:pStyle w:val="ListParagraph"/>
+        <w:ind w:left="400"/>
+        <w:rPr>
+          <w:rFonts w:ascii="Courier New" w:hAnsi="Courier New" w:cs="Courier New"/>
+          <w:b/>
+        </w:rPr>
+      </w:pPr>
+    </w:p>
+    <w:p>
+      <w:pPr>
+        <w:pStyle w:val="ListParagraph"/>
         <w:ind w:left="400"/>
         <w:rPr>
           <w:rFonts w:ascii="Courier New" w:hAnsi="Courier New" w:cs="Courier New"/>
@@ -1373,16 +1366,16 @@
     </w:p>
     <w:p>
       <w:pPr>
-        <w:pStyle w:val="a5"/>
-        <w:ind w:left="400"/>
-        <w:rPr>
-          <w:lang w:eastAsia="ko-KR"/>
-        </w:rPr>
-      </w:pPr>
-    </w:p>
-    <w:p>
-      <w:pPr>
-        <w:pStyle w:val="a5"/>
+        <w:pStyle w:val="ListParagraph"/>
+        <w:ind w:left="400"/>
+        <w:rPr>
+          <w:lang w:eastAsia="ko-KR"/>
+        </w:rPr>
+      </w:pPr>
+    </w:p>
+    <w:p>
+      <w:pPr>
+        <w:pStyle w:val="ListParagraph"/>
         <w:numPr>
           <w:ilvl w:val="0"/>
           <w:numId w:val="7"/>
@@ -1433,13 +1426,13 @@
     </w:p>
     <w:p>
       <w:pPr>
-        <w:pStyle w:val="a5"/>
-        <w:ind w:left="400"/>
-      </w:pPr>
-    </w:p>
-    <w:p>
-      <w:pPr>
-        <w:pStyle w:val="a5"/>
+        <w:pStyle w:val="ListParagraph"/>
+        <w:ind w:left="400"/>
+      </w:pPr>
+    </w:p>
+    <w:p>
+      <w:pPr>
+        <w:pStyle w:val="ListParagraph"/>
         <w:ind w:left="400"/>
       </w:pPr>
       <w:r>
@@ -1486,6 +1479,44 @@
         <w:t xml:space="preserve">select –property </w:t>
       </w:r>
       <w:proofErr w:type="spellStart"/>
+      <w:proofErr w:type="gramStart"/>
+      <w:r>
+        <w:rPr>
+          <w:rFonts w:ascii="Courier New" w:hAnsi="Courier New" w:cs="Courier New"/>
+          <w:b/>
+        </w:rPr>
+        <w:t>handles,npm</w:t>
+      </w:r>
+      <w:proofErr w:type="gramEnd"/>
+      <w:r>
+        <w:rPr>
+          <w:rFonts w:ascii="Courier New" w:hAnsi="Courier New" w:cs="Courier New"/>
+          <w:b/>
+        </w:rPr>
+        <w:t>,cpu</w:t>
+      </w:r>
+      <w:proofErr w:type="spellEnd"/>
+      <w:r>
+        <w:rPr>
+          <w:rFonts w:ascii="Courier New" w:hAnsi="Courier New" w:cs="Courier New"/>
+          <w:b/>
+        </w:rPr>
+        <w:t xml:space="preserve"> |</w:t>
+      </w:r>
+      <w:r>
+        <w:rPr>
+          <w:rFonts w:ascii="Courier New" w:hAnsi="Courier New" w:cs="Courier New"/>
+          <w:b/>
+        </w:rPr>
+        <w:t xml:space="preserve">sort </w:t>
+      </w:r>
+      <w:r>
+        <w:rPr>
+          <w:rFonts w:ascii="Courier New" w:hAnsi="Courier New" w:cs="Courier New"/>
+          <w:b/>
+        </w:rPr>
+        <w:t xml:space="preserve">–property </w:t>
+      </w:r>
       <w:r>
         <w:rPr>
           <w:rFonts w:ascii="Courier New" w:hAnsi="Courier New" w:cs="Courier New"/>
@@ -1493,44 +1524,6 @@
         </w:rPr>
         <w:t>handles</w:t>
       </w:r>
-      <w:proofErr w:type="gramStart"/>
-      <w:r>
-        <w:rPr>
-          <w:rFonts w:ascii="Courier New" w:hAnsi="Courier New" w:cs="Courier New"/>
-          <w:b/>
-        </w:rPr>
-        <w:t>,npm,cpu</w:t>
-      </w:r>
-      <w:proofErr w:type="spellEnd"/>
-      <w:proofErr w:type="gramEnd"/>
-      <w:r>
-        <w:rPr>
-          <w:rFonts w:ascii="Courier New" w:hAnsi="Courier New" w:cs="Courier New"/>
-          <w:b/>
-        </w:rPr>
-        <w:t xml:space="preserve"> |</w:t>
-      </w:r>
-      <w:r>
-        <w:rPr>
-          <w:rFonts w:ascii="Courier New" w:hAnsi="Courier New" w:cs="Courier New"/>
-          <w:b/>
-        </w:rPr>
-        <w:t xml:space="preserve">sort </w:t>
-      </w:r>
-      <w:r>
-        <w:rPr>
-          <w:rFonts w:ascii="Courier New" w:hAnsi="Courier New" w:cs="Courier New"/>
-          <w:b/>
-        </w:rPr>
-        <w:t xml:space="preserve">–property </w:t>
-      </w:r>
-      <w:r>
-        <w:rPr>
-          <w:rFonts w:ascii="Courier New" w:hAnsi="Courier New" w:cs="Courier New"/>
-          <w:b/>
-        </w:rPr>
-        <w:t>handles</w:t>
-      </w:r>
       <w:r>
         <w:rPr>
           <w:rFonts w:ascii="Courier New" w:hAnsi="Courier New" w:cs="Courier New"/>
@@ -1541,16 +1534,16 @@
     </w:p>
     <w:p>
       <w:pPr>
-        <w:pStyle w:val="a5"/>
-        <w:ind w:left="400"/>
-        <w:rPr>
-          <w:lang w:eastAsia="ko-KR"/>
-        </w:rPr>
-      </w:pPr>
-    </w:p>
-    <w:p>
-      <w:pPr>
-        <w:pStyle w:val="a5"/>
+        <w:pStyle w:val="ListParagraph"/>
+        <w:ind w:left="400"/>
+        <w:rPr>
+          <w:lang w:eastAsia="ko-KR"/>
+        </w:rPr>
+      </w:pPr>
+    </w:p>
+    <w:p>
+      <w:pPr>
+        <w:pStyle w:val="ListParagraph"/>
         <w:ind w:left="400"/>
         <w:rPr>
           <w:lang w:eastAsia="ko-KR"/>
@@ -1607,7 +1600,7 @@
     </w:p>
     <w:p>
       <w:pPr>
-        <w:pStyle w:val="a5"/>
+        <w:pStyle w:val="ListParagraph"/>
         <w:numPr>
           <w:ilvl w:val="0"/>
           <w:numId w:val="7"/>
@@ -1622,16 +1615,16 @@
     </w:p>
     <w:p>
       <w:pPr>
-        <w:pStyle w:val="a5"/>
-        <w:ind w:left="400"/>
-        <w:rPr>
-          <w:lang w:eastAsia="ko-KR"/>
-        </w:rPr>
-      </w:pPr>
-    </w:p>
-    <w:p>
-      <w:pPr>
-        <w:pStyle w:val="a5"/>
+        <w:pStyle w:val="ListParagraph"/>
+        <w:ind w:left="400"/>
+        <w:rPr>
+          <w:lang w:eastAsia="ko-KR"/>
+        </w:rPr>
+      </w:pPr>
+    </w:p>
+    <w:p>
+      <w:pPr>
+        <w:pStyle w:val="ListParagraph"/>
         <w:ind w:left="400"/>
         <w:rPr>
           <w:rFonts w:ascii="Courier New" w:hAnsi="Courier New" w:cs="Courier New"/>
@@ -1675,23 +1668,23 @@
         <w:t xml:space="preserve"> 1000 | select –property </w:t>
       </w:r>
       <w:proofErr w:type="spellStart"/>
-      <w:r>
-        <w:rPr>
-          <w:rFonts w:ascii="Courier New" w:hAnsi="Courier New" w:cs="Courier New"/>
-          <w:b/>
-        </w:rPr>
-        <w:t>handles</w:t>
-      </w:r>
       <w:proofErr w:type="gramStart"/>
       <w:r>
         <w:rPr>
           <w:rFonts w:ascii="Courier New" w:hAnsi="Courier New" w:cs="Courier New"/>
           <w:b/>
         </w:rPr>
-        <w:t>,npm,cpu</w:t>
+        <w:t>handles,npm</w:t>
+      </w:r>
+      <w:proofErr w:type="gramEnd"/>
+      <w:r>
+        <w:rPr>
+          <w:rFonts w:ascii="Courier New" w:hAnsi="Courier New" w:cs="Courier New"/>
+          <w:b/>
+        </w:rPr>
+        <w:t>,cpu</w:t>
       </w:r>
       <w:proofErr w:type="spellEnd"/>
-      <w:proofErr w:type="gramEnd"/>
       <w:r>
         <w:rPr>
           <w:rFonts w:ascii="Courier New" w:hAnsi="Courier New" w:cs="Courier New"/>
@@ -1718,17 +1711,17 @@
     </w:p>
     <w:p>
       <w:pPr>
-        <w:pStyle w:val="a5"/>
-        <w:ind w:left="400"/>
-        <w:rPr>
-          <w:rFonts w:ascii="Courier New" w:hAnsi="Courier New" w:cs="Courier New"/>
-          <w:b/>
-        </w:rPr>
-      </w:pPr>
-    </w:p>
-    <w:p>
-      <w:pPr>
-        <w:pStyle w:val="a5"/>
+        <w:pStyle w:val="ListParagraph"/>
+        <w:ind w:left="400"/>
+        <w:rPr>
+          <w:rFonts w:ascii="Courier New" w:hAnsi="Courier New" w:cs="Courier New"/>
+          <w:b/>
+        </w:rPr>
+      </w:pPr>
+    </w:p>
+    <w:p>
+      <w:pPr>
+        <w:pStyle w:val="ListParagraph"/>
         <w:ind w:left="400"/>
         <w:rPr>
           <w:lang w:eastAsia="ko-KR"/>
@@ -1755,7 +1748,7 @@
     </w:p>
     <w:p>
       <w:pPr>
-        <w:pStyle w:val="a5"/>
+        <w:pStyle w:val="ListParagraph"/>
         <w:ind w:left="400"/>
         <w:rPr>
           <w:noProof/>
@@ -1765,7 +1758,7 @@
     </w:p>
     <w:p>
       <w:pPr>
-        <w:pStyle w:val="a5"/>
+        <w:pStyle w:val="ListParagraph"/>
         <w:ind w:left="400"/>
         <w:rPr>
           <w:rFonts w:ascii="Courier New" w:hAnsi="Courier New" w:cs="Courier New"/>
@@ -1789,17 +1782,17 @@
     </w:p>
     <w:p>
       <w:pPr>
-        <w:pStyle w:val="a5"/>
-        <w:ind w:left="400"/>
-        <w:rPr>
-          <w:rFonts w:ascii="Courier New" w:hAnsi="Courier New" w:cs="Courier New"/>
-          <w:b/>
-        </w:rPr>
-      </w:pPr>
-    </w:p>
-    <w:p>
-      <w:pPr>
-        <w:pStyle w:val="a5"/>
+        <w:pStyle w:val="ListParagraph"/>
+        <w:ind w:left="400"/>
+        <w:rPr>
+          <w:rFonts w:ascii="Courier New" w:hAnsi="Courier New" w:cs="Courier New"/>
+          <w:b/>
+        </w:rPr>
+      </w:pPr>
+    </w:p>
+    <w:p>
+      <w:pPr>
+        <w:pStyle w:val="ListParagraph"/>
         <w:ind w:left="400"/>
       </w:pPr>
       <w:r>
@@ -1853,7 +1846,7 @@
     </w:p>
     <w:p>
       <w:pPr>
-        <w:pStyle w:val="a5"/>
+        <w:pStyle w:val="ListParagraph"/>
         <w:numPr>
           <w:ilvl w:val="0"/>
           <w:numId w:val="7"/>
@@ -1895,16 +1888,16 @@
     </w:p>
     <w:p>
       <w:pPr>
-        <w:pStyle w:val="a5"/>
-        <w:ind w:left="400"/>
-        <w:rPr>
-          <w:b/>
-        </w:rPr>
-      </w:pPr>
-    </w:p>
-    <w:p>
-      <w:pPr>
-        <w:pStyle w:val="a5"/>
+        <w:pStyle w:val="ListParagraph"/>
+        <w:ind w:left="400"/>
+        <w:rPr>
+          <w:b/>
+        </w:rPr>
+      </w:pPr>
+    </w:p>
+    <w:p>
+      <w:pPr>
+        <w:pStyle w:val="ListParagraph"/>
         <w:ind w:left="400"/>
         <w:rPr>
           <w:rFonts w:ascii="Courier New" w:hAnsi="Courier New" w:cs="Courier New"/>
@@ -1950,17 +1943,17 @@
     </w:p>
     <w:p>
       <w:pPr>
-        <w:pStyle w:val="a5"/>
-        <w:ind w:left="400"/>
-        <w:rPr>
-          <w:rFonts w:ascii="Courier New" w:hAnsi="Courier New" w:cs="Courier New"/>
-          <w:b/>
-        </w:rPr>
-      </w:pPr>
-    </w:p>
-    <w:p>
-      <w:pPr>
-        <w:pStyle w:val="a5"/>
+        <w:pStyle w:val="ListParagraph"/>
+        <w:ind w:left="400"/>
+        <w:rPr>
+          <w:rFonts w:ascii="Courier New" w:hAnsi="Courier New" w:cs="Courier New"/>
+          <w:b/>
+        </w:rPr>
+      </w:pPr>
+    </w:p>
+    <w:p>
+      <w:pPr>
+        <w:pStyle w:val="ListParagraph"/>
         <w:ind w:left="400"/>
         <w:rPr>
           <w:lang w:eastAsia="ko-KR"/>
@@ -1981,16 +1974,16 @@
     </w:p>
     <w:p>
       <w:pPr>
-        <w:pStyle w:val="a5"/>
-        <w:ind w:left="400"/>
-        <w:rPr>
-          <w:lang w:eastAsia="ko-KR"/>
-        </w:rPr>
-      </w:pPr>
-    </w:p>
-    <w:p>
-      <w:pPr>
-        <w:pStyle w:val="a5"/>
+        <w:pStyle w:val="ListParagraph"/>
+        <w:ind w:left="400"/>
+        <w:rPr>
+          <w:lang w:eastAsia="ko-KR"/>
+        </w:rPr>
+      </w:pPr>
+    </w:p>
+    <w:p>
+      <w:pPr>
+        <w:pStyle w:val="ListParagraph"/>
         <w:ind w:left="400"/>
         <w:rPr>
           <w:rFonts w:ascii="Courier New" w:hAnsi="Courier New" w:cs="Courier New"/>
@@ -2009,6 +2002,30 @@
           <w:rFonts w:ascii="Courier New" w:hAnsi="Courier New" w:cs="Courier New"/>
           <w:b/>
         </w:rPr>
+        <w:t xml:space="preserve"> calc</w:t>
+      </w:r>
+    </w:p>
+    <w:p>
+      <w:pPr>
+        <w:pStyle w:val="ListParagraph"/>
+        <w:ind w:left="400"/>
+        <w:rPr>
+          <w:rFonts w:ascii="Courier New" w:hAnsi="Courier New" w:cs="Courier New"/>
+          <w:b/>
+        </w:rPr>
+      </w:pPr>
+      <w:r>
+        <w:rPr>
+          <w:rFonts w:ascii="Courier New" w:hAnsi="Courier New" w:cs="Courier New" w:hint="eastAsia"/>
+          <w:b/>
+        </w:rPr>
+        <w:t>%</w:t>
+      </w:r>
+      <w:r>
+        <w:rPr>
+          <w:rFonts w:ascii="Courier New" w:hAnsi="Courier New" w:cs="Courier New"/>
+          <w:b/>
+        </w:rPr>
         <w:t xml:space="preserve"> </w:t>
       </w:r>
       <w:proofErr w:type="spellStart"/>
@@ -2017,13 +2034,13 @@
           <w:rFonts w:ascii="Courier New" w:hAnsi="Courier New" w:cs="Courier New"/>
           <w:b/>
         </w:rPr>
-        <w:t>calc</w:t>
+        <w:t>mspaint</w:t>
       </w:r>
       <w:proofErr w:type="spellEnd"/>
     </w:p>
     <w:p>
       <w:pPr>
-        <w:pStyle w:val="a5"/>
+        <w:pStyle w:val="ListParagraph"/>
         <w:ind w:left="400"/>
         <w:rPr>
           <w:rFonts w:ascii="Courier New" w:hAnsi="Courier New" w:cs="Courier New"/>
@@ -2042,54 +2059,21 @@
           <w:rFonts w:ascii="Courier New" w:hAnsi="Courier New" w:cs="Courier New"/>
           <w:b/>
         </w:rPr>
-        <w:t xml:space="preserve"> </w:t>
-      </w:r>
-      <w:proofErr w:type="spellStart"/>
-      <w:r>
-        <w:rPr>
-          <w:rFonts w:ascii="Courier New" w:hAnsi="Courier New" w:cs="Courier New"/>
-          <w:b/>
-        </w:rPr>
-        <w:t>mspaint</w:t>
-      </w:r>
-      <w:proofErr w:type="spellEnd"/>
-    </w:p>
-    <w:p>
-      <w:pPr>
-        <w:pStyle w:val="a5"/>
-        <w:ind w:left="400"/>
-        <w:rPr>
-          <w:rFonts w:ascii="Courier New" w:hAnsi="Courier New" w:cs="Courier New"/>
-          <w:b/>
-        </w:rPr>
-      </w:pPr>
-      <w:r>
-        <w:rPr>
-          <w:rFonts w:ascii="Courier New" w:hAnsi="Courier New" w:cs="Courier New" w:hint="eastAsia"/>
-          <w:b/>
-        </w:rPr>
-        <w:t>%</w:t>
-      </w:r>
-      <w:r>
-        <w:rPr>
-          <w:rFonts w:ascii="Courier New" w:hAnsi="Courier New" w:cs="Courier New"/>
-          <w:b/>
-        </w:rPr>
         <w:t xml:space="preserve"> notepad</w:t>
       </w:r>
     </w:p>
     <w:p>
       <w:pPr>
-        <w:pStyle w:val="a5"/>
-        <w:ind w:left="400"/>
-        <w:rPr>
-          <w:lang w:eastAsia="ko-KR"/>
-        </w:rPr>
-      </w:pPr>
-    </w:p>
-    <w:p>
-      <w:pPr>
-        <w:pStyle w:val="a5"/>
+        <w:pStyle w:val="ListParagraph"/>
+        <w:ind w:left="400"/>
+        <w:rPr>
+          <w:lang w:eastAsia="ko-KR"/>
+        </w:rPr>
+      </w:pPr>
+    </w:p>
+    <w:p>
+      <w:pPr>
+        <w:pStyle w:val="ListParagraph"/>
         <w:ind w:left="400"/>
         <w:rPr>
           <w:lang w:eastAsia="ko-KR"/>
@@ -2104,16 +2088,16 @@
     </w:p>
     <w:p>
       <w:pPr>
-        <w:pStyle w:val="a5"/>
-        <w:ind w:left="400"/>
-        <w:rPr>
-          <w:lang w:eastAsia="ko-KR"/>
-        </w:rPr>
-      </w:pPr>
-    </w:p>
-    <w:p>
-      <w:pPr>
-        <w:pStyle w:val="a5"/>
+        <w:pStyle w:val="ListParagraph"/>
+        <w:ind w:left="400"/>
+        <w:rPr>
+          <w:lang w:eastAsia="ko-KR"/>
+        </w:rPr>
+      </w:pPr>
+    </w:p>
+    <w:p>
+      <w:pPr>
+        <w:pStyle w:val="ListParagraph"/>
         <w:ind w:left="400"/>
         <w:rPr>
           <w:rFonts w:ascii="Courier New" w:hAnsi="Courier New" w:cs="Courier New"/>
@@ -2201,16 +2185,16 @@
     </w:p>
     <w:p>
       <w:pPr>
-        <w:pStyle w:val="a5"/>
-        <w:ind w:left="400"/>
-        <w:rPr>
-          <w:lang w:eastAsia="ko-KR"/>
-        </w:rPr>
-      </w:pPr>
-    </w:p>
-    <w:p>
-      <w:pPr>
-        <w:pStyle w:val="a5"/>
+        <w:pStyle w:val="ListParagraph"/>
+        <w:ind w:left="400"/>
+        <w:rPr>
+          <w:lang w:eastAsia="ko-KR"/>
+        </w:rPr>
+      </w:pPr>
+    </w:p>
+    <w:p>
+      <w:pPr>
+        <w:pStyle w:val="ListParagraph"/>
         <w:ind w:left="400"/>
         <w:rPr>
           <w:lang w:eastAsia="ko-KR"/>
@@ -2260,25 +2244,25 @@
     </w:p>
     <w:p>
       <w:pPr>
-        <w:pStyle w:val="a5"/>
-        <w:ind w:left="400"/>
-        <w:rPr>
-          <w:lang w:eastAsia="ko-KR"/>
-        </w:rPr>
-      </w:pPr>
-    </w:p>
-    <w:p>
-      <w:pPr>
-        <w:pStyle w:val="a5"/>
-        <w:ind w:left="400"/>
-        <w:rPr>
-          <w:lang w:eastAsia="ko-KR"/>
-        </w:rPr>
-      </w:pPr>
-    </w:p>
-    <w:p>
-      <w:pPr>
-        <w:pStyle w:val="a5"/>
+        <w:pStyle w:val="ListParagraph"/>
+        <w:ind w:left="400"/>
+        <w:rPr>
+          <w:lang w:eastAsia="ko-KR"/>
+        </w:rPr>
+      </w:pPr>
+    </w:p>
+    <w:p>
+      <w:pPr>
+        <w:pStyle w:val="ListParagraph"/>
+        <w:ind w:left="400"/>
+        <w:rPr>
+          <w:lang w:eastAsia="ko-KR"/>
+        </w:rPr>
+      </w:pPr>
+    </w:p>
+    <w:p>
+      <w:pPr>
+        <w:pStyle w:val="ListParagraph"/>
         <w:ind w:left="400"/>
         <w:rPr>
           <w:b/>
@@ -2359,13 +2343,13 @@
     </w:p>
     <w:p>
       <w:pPr>
-        <w:pStyle w:val="a5"/>
-        <w:ind w:left="400"/>
-      </w:pPr>
-    </w:p>
-    <w:p>
-      <w:pPr>
-        <w:pStyle w:val="a5"/>
+        <w:pStyle w:val="ListParagraph"/>
+        <w:ind w:left="400"/>
+      </w:pPr>
+    </w:p>
+    <w:p>
+      <w:pPr>
+        <w:pStyle w:val="ListParagraph"/>
         <w:numPr>
           <w:ilvl w:val="0"/>
           <w:numId w:val="7"/>
@@ -2426,7 +2410,7 @@
     </w:p>
     <w:p>
       <w:pPr>
-        <w:pStyle w:val="a5"/>
+        <w:pStyle w:val="ListParagraph"/>
         <w:numPr>
           <w:ilvl w:val="0"/>
           <w:numId w:val="5"/>
@@ -2444,7 +2428,7 @@
     </w:p>
     <w:p>
       <w:pPr>
-        <w:pStyle w:val="a5"/>
+        <w:pStyle w:val="ListParagraph"/>
         <w:numPr>
           <w:ilvl w:val="0"/>
           <w:numId w:val="5"/>
@@ -2462,7 +2446,7 @@
     </w:p>
     <w:p>
       <w:pPr>
-        <w:pStyle w:val="a5"/>
+        <w:pStyle w:val="ListParagraph"/>
         <w:numPr>
           <w:ilvl w:val="0"/>
           <w:numId w:val="5"/>
@@ -2480,7 +2464,7 @@
     </w:p>
     <w:p>
       <w:pPr>
-        <w:pStyle w:val="a5"/>
+        <w:pStyle w:val="ListParagraph"/>
         <w:numPr>
           <w:ilvl w:val="0"/>
           <w:numId w:val="5"/>
@@ -2507,7 +2491,7 @@
     </w:p>
     <w:p>
       <w:pPr>
-        <w:pStyle w:val="a5"/>
+        <w:pStyle w:val="ListParagraph"/>
         <w:numPr>
           <w:ilvl w:val="0"/>
           <w:numId w:val="5"/>
@@ -2528,7 +2512,7 @@
     </w:p>
     <w:p>
       <w:pPr>
-        <w:pStyle w:val="a5"/>
+        <w:pStyle w:val="ListParagraph"/>
         <w:ind w:left="1200"/>
       </w:pPr>
     </w:p>
@@ -2656,7 +2640,7 @@
     </w:p>
     <w:tbl>
       <w:tblPr>
-        <w:tblStyle w:val="a6"/>
+        <w:tblStyle w:val="TableGrid"/>
         <w:tblW w:w="0" w:type="auto"/>
         <w:tblLook w:val="04A0" w:firstRow="1" w:lastRow="0" w:firstColumn="1" w:lastColumn="0" w:noHBand="0" w:noVBand="1"/>
       </w:tblPr>
@@ -2671,7 +2655,7 @@
           </w:tcPr>
           <w:tbl>
             <w:tblPr>
-              <w:tblStyle w:val="a6"/>
+              <w:tblStyle w:val="TableGrid"/>
               <w:tblW w:w="4565" w:type="dxa"/>
               <w:tblLook w:val="04A0" w:firstRow="1" w:lastRow="0" w:firstColumn="1" w:lastColumn="0" w:noHBand="0" w:noVBand="1"/>
             </w:tblPr>
@@ -2965,7 +2949,7 @@
     <w:p/>
     <w:p>
       <w:pPr>
-        <w:pStyle w:val="a5"/>
+        <w:pStyle w:val="ListParagraph"/>
         <w:numPr>
           <w:ilvl w:val="0"/>
           <w:numId w:val="7"/>
@@ -2977,17 +2961,17 @@
     </w:p>
     <w:p>
       <w:pPr>
-        <w:pStyle w:val="a5"/>
-        <w:ind w:left="400"/>
-        <w:rPr>
-          <w:rFonts w:ascii="Courier New" w:hAnsi="Courier New" w:cs="Courier New"/>
-          <w:b/>
-        </w:rPr>
-      </w:pPr>
-    </w:p>
-    <w:p>
-      <w:pPr>
-        <w:pStyle w:val="a5"/>
+        <w:pStyle w:val="ListParagraph"/>
+        <w:ind w:left="400"/>
+        <w:rPr>
+          <w:rFonts w:ascii="Courier New" w:hAnsi="Courier New" w:cs="Courier New"/>
+          <w:b/>
+        </w:rPr>
+      </w:pPr>
+    </w:p>
+    <w:p>
+      <w:pPr>
+        <w:pStyle w:val="ListParagraph"/>
         <w:ind w:left="400"/>
       </w:pPr>
       <w:r>
@@ -3031,7 +3015,7 @@
     <w:p/>
     <w:p>
       <w:pPr>
-        <w:pStyle w:val="a5"/>
+        <w:pStyle w:val="ListParagraph"/>
         <w:numPr>
           <w:ilvl w:val="0"/>
           <w:numId w:val="7"/>
@@ -3055,17 +3039,17 @@
     </w:p>
     <w:p>
       <w:pPr>
-        <w:pStyle w:val="a5"/>
-        <w:ind w:left="400"/>
-        <w:rPr>
-          <w:rFonts w:ascii="Courier New" w:hAnsi="Courier New" w:cs="Courier New"/>
-          <w:b/>
-        </w:rPr>
-      </w:pPr>
-    </w:p>
-    <w:p>
-      <w:pPr>
-        <w:pStyle w:val="a5"/>
+        <w:pStyle w:val="ListParagraph"/>
+        <w:ind w:left="400"/>
+        <w:rPr>
+          <w:rFonts w:ascii="Courier New" w:hAnsi="Courier New" w:cs="Courier New"/>
+          <w:b/>
+        </w:rPr>
+      </w:pPr>
+    </w:p>
+    <w:p>
+      <w:pPr>
+        <w:pStyle w:val="ListParagraph"/>
         <w:ind w:left="400"/>
       </w:pPr>
       <w:r>
@@ -3108,7 +3092,7 @@
     </w:p>
     <w:p>
       <w:pPr>
-        <w:pStyle w:val="a5"/>
+        <w:pStyle w:val="ListParagraph"/>
         <w:numPr>
           <w:ilvl w:val="0"/>
           <w:numId w:val="7"/>
@@ -3149,13 +3133,13 @@
     </w:p>
     <w:p>
       <w:pPr>
-        <w:pStyle w:val="a5"/>
-        <w:ind w:left="400"/>
-      </w:pPr>
-    </w:p>
-    <w:p>
-      <w:pPr>
-        <w:pStyle w:val="a5"/>
+        <w:pStyle w:val="ListParagraph"/>
+        <w:ind w:left="400"/>
+      </w:pPr>
+    </w:p>
+    <w:p>
+      <w:pPr>
+        <w:pStyle w:val="ListParagraph"/>
         <w:ind w:left="400"/>
         <w:rPr>
           <w:lang w:eastAsia="ko-KR"/>
@@ -3218,7 +3202,7 @@
     </w:p>
     <w:p>
       <w:pPr>
-        <w:pStyle w:val="a5"/>
+        <w:pStyle w:val="ListParagraph"/>
         <w:numPr>
           <w:ilvl w:val="0"/>
           <w:numId w:val="7"/>
@@ -3238,7 +3222,7 @@
     </w:p>
     <w:p>
       <w:pPr>
-        <w:pStyle w:val="a5"/>
+        <w:pStyle w:val="ListParagraph"/>
         <w:ind w:left="400"/>
         <w:rPr>
           <w:color w:val="222222"/>
@@ -3248,7 +3232,7 @@
     </w:p>
     <w:p>
       <w:pPr>
-        <w:pStyle w:val="a5"/>
+        <w:pStyle w:val="ListParagraph"/>
         <w:ind w:left="400"/>
         <w:rPr>
           <w:rFonts w:ascii="Courier New" w:hAnsi="Courier New" w:cs="Courier New"/>
@@ -3325,13 +3309,13 @@
     </w:p>
     <w:p>
       <w:pPr>
-        <w:pStyle w:val="a5"/>
-        <w:ind w:left="400"/>
-      </w:pPr>
-    </w:p>
-    <w:p>
-      <w:pPr>
-        <w:pStyle w:val="a5"/>
+        <w:pStyle w:val="ListParagraph"/>
+        <w:ind w:left="400"/>
+      </w:pPr>
+    </w:p>
+    <w:p>
+      <w:pPr>
+        <w:pStyle w:val="ListParagraph"/>
         <w:ind w:left="400"/>
         <w:rPr>
           <w:color w:val="222222"/>
@@ -3361,7 +3345,7 @@
     </w:p>
     <w:tbl>
       <w:tblPr>
-        <w:tblStyle w:val="a6"/>
+        <w:tblStyle w:val="TableGrid"/>
         <w:tblW w:w="0" w:type="auto"/>
         <w:tblLook w:val="04A0" w:firstRow="1" w:lastRow="0" w:firstColumn="1" w:lastColumn="0" w:noHBand="0" w:noVBand="1"/>
       </w:tblPr>
@@ -3435,7 +3419,7 @@
     </w:p>
     <w:p>
       <w:pPr>
-        <w:pStyle w:val="a5"/>
+        <w:pStyle w:val="ListParagraph"/>
         <w:numPr>
           <w:ilvl w:val="0"/>
           <w:numId w:val="7"/>
@@ -3601,7 +3585,7 @@
     </w:p>
     <w:p>
       <w:pPr>
-        <w:pStyle w:val="a5"/>
+        <w:pStyle w:val="ListParagraph"/>
         <w:ind w:left="400"/>
         <w:rPr>
           <w:color w:val="222222"/>
@@ -3611,7 +3595,7 @@
     </w:p>
     <w:p>
       <w:pPr>
-        <w:pStyle w:val="a5"/>
+        <w:pStyle w:val="ListParagraph"/>
         <w:ind w:left="400"/>
         <w:rPr>
           <w:color w:val="222222"/>
@@ -3720,7 +3704,7 @@
     <w:p/>
     <w:tbl>
       <w:tblPr>
-        <w:tblStyle w:val="a6"/>
+        <w:tblStyle w:val="TableGrid"/>
         <w:tblW w:w="0" w:type="auto"/>
         <w:tblInd w:w="-365" w:type="dxa"/>
         <w:tblLook w:val="04A0" w:firstRow="1" w:lastRow="0" w:firstColumn="1" w:lastColumn="0" w:noHBand="0" w:noVBand="1"/>
@@ -3782,7 +3766,7 @@
     <w:p/>
     <w:p>
       <w:pPr>
-        <w:pStyle w:val="a5"/>
+        <w:pStyle w:val="ListParagraph"/>
         <w:numPr>
           <w:ilvl w:val="0"/>
           <w:numId w:val="7"/>
@@ -3842,13 +3826,13 @@
     </w:p>
     <w:p>
       <w:pPr>
-        <w:pStyle w:val="a5"/>
-        <w:ind w:left="400"/>
-      </w:pPr>
-    </w:p>
-    <w:p>
-      <w:pPr>
-        <w:pStyle w:val="a5"/>
+        <w:pStyle w:val="ListParagraph"/>
+        <w:ind w:left="400"/>
+      </w:pPr>
+    </w:p>
+    <w:p>
+      <w:pPr>
+        <w:pStyle w:val="ListParagraph"/>
         <w:ind w:left="400"/>
         <w:rPr>
           <w:rFonts w:ascii="Courier New" w:hAnsi="Courier New" w:cs="Courier New"/>
@@ -3888,17 +3872,17 @@
     </w:p>
     <w:p>
       <w:pPr>
-        <w:pStyle w:val="a5"/>
-        <w:ind w:left="400"/>
-        <w:rPr>
-          <w:rFonts w:ascii="Courier New" w:hAnsi="Courier New" w:cs="Courier New"/>
-          <w:b/>
-        </w:rPr>
-      </w:pPr>
-    </w:p>
-    <w:p>
-      <w:pPr>
-        <w:pStyle w:val="a5"/>
+        <w:pStyle w:val="ListParagraph"/>
+        <w:ind w:left="400"/>
+        <w:rPr>
+          <w:rFonts w:ascii="Courier New" w:hAnsi="Courier New" w:cs="Courier New"/>
+          <w:b/>
+        </w:rPr>
+      </w:pPr>
+    </w:p>
+    <w:p>
+      <w:pPr>
+        <w:pStyle w:val="ListParagraph"/>
         <w:ind w:left="400"/>
         <w:rPr>
           <w:rFonts w:ascii="Courier New" w:hAnsi="Courier New" w:cs="Courier New"/>
@@ -3968,17 +3952,17 @@
     </w:p>
     <w:p>
       <w:pPr>
-        <w:pStyle w:val="a5"/>
-        <w:ind w:left="400"/>
-        <w:rPr>
-          <w:rFonts w:ascii="Courier New" w:hAnsi="Courier New" w:cs="Courier New"/>
-          <w:b/>
-        </w:rPr>
-      </w:pPr>
-    </w:p>
-    <w:p>
-      <w:pPr>
-        <w:pStyle w:val="a5"/>
+        <w:pStyle w:val="ListParagraph"/>
+        <w:ind w:left="400"/>
+        <w:rPr>
+          <w:rFonts w:ascii="Courier New" w:hAnsi="Courier New" w:cs="Courier New"/>
+          <w:b/>
+        </w:rPr>
+      </w:pPr>
+    </w:p>
+    <w:p>
+      <w:pPr>
+        <w:pStyle w:val="ListParagraph"/>
         <w:ind w:left="400"/>
         <w:rPr>
           <w:color w:val="222222"/>
@@ -3995,7 +3979,7 @@
     </w:p>
     <w:p>
       <w:pPr>
-        <w:pStyle w:val="a5"/>
+        <w:pStyle w:val="ListParagraph"/>
         <w:ind w:left="400"/>
         <w:rPr>
           <w:color w:val="222222"/>
@@ -4005,7 +3989,7 @@
     </w:p>
     <w:p>
       <w:pPr>
-        <w:pStyle w:val="a5"/>
+        <w:pStyle w:val="ListParagraph"/>
         <w:ind w:left="400"/>
         <w:rPr>
           <w:rFonts w:ascii="Courier New" w:hAnsi="Courier New" w:cs="Courier New"/>
@@ -4091,16 +4075,16 @@
     </w:p>
     <w:p>
       <w:pPr>
-        <w:pStyle w:val="a5"/>
-        <w:ind w:left="400"/>
-        <w:rPr>
-          <w:b/>
-        </w:rPr>
-      </w:pPr>
-    </w:p>
-    <w:p>
-      <w:pPr>
-        <w:pStyle w:val="a5"/>
+        <w:pStyle w:val="ListParagraph"/>
+        <w:ind w:left="400"/>
+        <w:rPr>
+          <w:b/>
+        </w:rPr>
+      </w:pPr>
+    </w:p>
+    <w:p>
+      <w:pPr>
+        <w:pStyle w:val="ListParagraph"/>
         <w:ind w:left="400"/>
         <w:rPr>
           <w:color w:val="222222"/>
@@ -4174,17 +4158,17 @@
     </w:p>
     <w:p>
       <w:pPr>
-        <w:pStyle w:val="a5"/>
-        <w:ind w:left="400"/>
-        <w:rPr>
-          <w:rFonts w:ascii="Courier New" w:hAnsi="Courier New" w:cs="Courier New"/>
-          <w:b/>
-        </w:rPr>
-      </w:pPr>
-    </w:p>
-    <w:p>
-      <w:pPr>
-        <w:pStyle w:val="a5"/>
+        <w:pStyle w:val="ListParagraph"/>
+        <w:ind w:left="400"/>
+        <w:rPr>
+          <w:rFonts w:ascii="Courier New" w:hAnsi="Courier New" w:cs="Courier New"/>
+          <w:b/>
+        </w:rPr>
+      </w:pPr>
+    </w:p>
+    <w:p>
+      <w:pPr>
+        <w:pStyle w:val="ListParagraph"/>
         <w:ind w:left="400"/>
         <w:rPr>
           <w:rFonts w:ascii="Courier New" w:hAnsi="Courier New" w:cs="Courier New"/>
@@ -4270,17 +4254,17 @@
     </w:p>
     <w:p>
       <w:pPr>
-        <w:pStyle w:val="a5"/>
-        <w:ind w:left="400"/>
-        <w:rPr>
-          <w:rFonts w:ascii="Courier New" w:hAnsi="Courier New" w:cs="Courier New"/>
-          <w:b/>
-        </w:rPr>
-      </w:pPr>
-    </w:p>
-    <w:p>
-      <w:pPr>
-        <w:pStyle w:val="a5"/>
+        <w:pStyle w:val="ListParagraph"/>
+        <w:ind w:left="400"/>
+        <w:rPr>
+          <w:rFonts w:ascii="Courier New" w:hAnsi="Courier New" w:cs="Courier New"/>
+          <w:b/>
+        </w:rPr>
+      </w:pPr>
+    </w:p>
+    <w:p>
+      <w:pPr>
+        <w:pStyle w:val="ListParagraph"/>
         <w:ind w:left="400"/>
         <w:rPr>
           <w:color w:val="222222"/>
@@ -4389,7 +4373,7 @@
     </w:p>
     <w:p>
       <w:pPr>
-        <w:pStyle w:val="a5"/>
+        <w:pStyle w:val="ListParagraph"/>
         <w:ind w:left="400"/>
         <w:rPr>
           <w:color w:val="222222"/>
@@ -4399,7 +4383,7 @@
     </w:p>
     <w:p>
       <w:pPr>
-        <w:pStyle w:val="a5"/>
+        <w:pStyle w:val="ListParagraph"/>
         <w:numPr>
           <w:ilvl w:val="0"/>
           <w:numId w:val="7"/>
@@ -4415,17 +4399,17 @@
     </w:p>
     <w:p>
       <w:pPr>
-        <w:pStyle w:val="a5"/>
-        <w:ind w:left="400"/>
-        <w:rPr>
-          <w:rFonts w:ascii="Courier New" w:hAnsi="Courier New" w:cs="Courier New"/>
-          <w:b/>
-        </w:rPr>
-      </w:pPr>
-    </w:p>
-    <w:p>
-      <w:pPr>
-        <w:pStyle w:val="a5"/>
+        <w:pStyle w:val="ListParagraph"/>
+        <w:ind w:left="400"/>
+        <w:rPr>
+          <w:rFonts w:ascii="Courier New" w:hAnsi="Courier New" w:cs="Courier New"/>
+          <w:b/>
+        </w:rPr>
+      </w:pPr>
+    </w:p>
+    <w:p>
+      <w:pPr>
+        <w:pStyle w:val="ListParagraph"/>
         <w:ind w:left="400"/>
         <w:rPr>
           <w:rFonts w:ascii="Courier New" w:hAnsi="Courier New" w:cs="Courier New"/>
@@ -4488,17 +4472,17 @@
     </w:p>
     <w:p>
       <w:pPr>
-        <w:pStyle w:val="a5"/>
-        <w:ind w:left="400"/>
-        <w:rPr>
-          <w:rFonts w:ascii="Courier New" w:hAnsi="Courier New" w:cs="Courier New"/>
-          <w:b/>
-        </w:rPr>
-      </w:pPr>
-    </w:p>
-    <w:p>
-      <w:pPr>
-        <w:pStyle w:val="a5"/>
+        <w:pStyle w:val="ListParagraph"/>
+        <w:ind w:left="400"/>
+        <w:rPr>
+          <w:rFonts w:ascii="Courier New" w:hAnsi="Courier New" w:cs="Courier New"/>
+          <w:b/>
+        </w:rPr>
+      </w:pPr>
+    </w:p>
+    <w:p>
+      <w:pPr>
+        <w:pStyle w:val="ListParagraph"/>
         <w:numPr>
           <w:ilvl w:val="0"/>
           <w:numId w:val="7"/>
@@ -4523,13 +4507,13 @@
     </w:p>
     <w:p>
       <w:pPr>
-        <w:pStyle w:val="a5"/>
-        <w:ind w:left="400"/>
-      </w:pPr>
-    </w:p>
-    <w:p>
-      <w:pPr>
-        <w:pStyle w:val="a5"/>
+        <w:pStyle w:val="ListParagraph"/>
+        <w:ind w:left="400"/>
+      </w:pPr>
+    </w:p>
+    <w:p>
+      <w:pPr>
+        <w:pStyle w:val="ListParagraph"/>
         <w:ind w:left="400"/>
       </w:pPr>
       <w:r>
@@ -4633,7 +4617,7 @@
     </w:p>
     <w:p>
       <w:pPr>
-        <w:pStyle w:val="a5"/>
+        <w:pStyle w:val="ListParagraph"/>
         <w:numPr>
           <w:ilvl w:val="0"/>
           <w:numId w:val="3"/>
@@ -4646,31 +4630,7 @@
         <w:rPr>
           <w:b/>
         </w:rPr>
-        <w:t xml:space="preserve">Which log name would have the group policy </w:t>
-      </w:r>
-      <w:r>
-        <w:rPr>
-          <w:b/>
-        </w:rPr>
-        <w:t xml:space="preserve">object </w:t>
-      </w:r>
-      <w:r>
-        <w:rPr>
-          <w:b/>
-        </w:rPr>
-        <w:t>(GPO) related events</w:t>
-      </w:r>
-      <w:r>
-        <w:rPr>
-          <w:b/>
-        </w:rPr>
-        <w:t xml:space="preserve">? </w:t>
-      </w:r>
-      <w:r>
-        <w:rPr>
-          <w:b/>
-        </w:rPr>
-        <w:t>Hint: see activity #9.</w:t>
+        <w:t>Which log name would have the group policy object (GPO) related events? Hint: see activity #9.</w:t>
       </w:r>
     </w:p>
     <w:p>
@@ -4681,15 +4641,13 @@
           <w:shd w:val="clear" w:color="auto" w:fill="FFFFFF"/>
         </w:rPr>
       </w:pPr>
-    </w:p>
-    <w:p>
-      <w:pPr>
-        <w:ind w:left="720"/>
+      <w:r>
         <w:rPr>
           <w:color w:val="222222"/>
           <w:shd w:val="clear" w:color="auto" w:fill="FFFFFF"/>
         </w:rPr>
-      </w:pPr>
+        <w:t>The group policy object (GPO) is located under the Application log, more specifically under Applications and Services Log.</w:t>
+      </w:r>
     </w:p>
     <w:p>
       <w:pPr>
@@ -4702,7 +4660,16 @@
     </w:p>
     <w:p>
       <w:pPr>
-        <w:pStyle w:val="a5"/>
+        <w:ind w:left="720"/>
+        <w:rPr>
+          <w:color w:val="222222"/>
+          <w:shd w:val="clear" w:color="auto" w:fill="FFFFFF"/>
+        </w:rPr>
+      </w:pPr>
+    </w:p>
+    <w:p>
+      <w:pPr>
+        <w:pStyle w:val="ListParagraph"/>
         <w:numPr>
           <w:ilvl w:val="0"/>
           <w:numId w:val="3"/>
@@ -4715,67 +4682,7 @@
         <w:rPr>
           <w:b/>
         </w:rPr>
-        <w:t>Find a cm</w:t>
-      </w:r>
-      <w:r>
-        <w:rPr>
-          <w:b/>
-        </w:rPr>
-        <w:t>dlet to display GPO</w:t>
-      </w:r>
-      <w:r>
-        <w:rPr>
-          <w:b/>
-        </w:rPr>
-        <w:t xml:space="preserve"> start up script failures for instance ID 1130. </w:t>
-      </w:r>
-      <w:r>
-        <w:rPr>
-          <w:b/>
-        </w:rPr>
-        <w:t xml:space="preserve">Get the screen capture of </w:t>
-      </w:r>
-      <w:r>
-        <w:rPr>
-          <w:b/>
-        </w:rPr>
-        <w:t xml:space="preserve">your </w:t>
-      </w:r>
-      <w:r>
-        <w:rPr>
-          <w:b/>
-        </w:rPr>
-        <w:t>command</w:t>
-      </w:r>
-      <w:r>
-        <w:rPr>
-          <w:b/>
-        </w:rPr>
-        <w:t xml:space="preserve"> and its</w:t>
-      </w:r>
-      <w:r>
-        <w:rPr>
-          <w:b/>
-        </w:rPr>
-        <w:t xml:space="preserve"> output and </w:t>
-      </w:r>
-      <w:r>
-        <w:rPr>
-          <w:b/>
-        </w:rPr>
-        <w:t xml:space="preserve">paste </w:t>
-      </w:r>
-      <w:r>
-        <w:rPr>
-          <w:b/>
-        </w:rPr>
-        <w:t>here.</w:t>
-      </w:r>
-      <w:r>
-        <w:rPr>
-          <w:b/>
-        </w:rPr>
-        <w:t xml:space="preserve"> </w:t>
+        <w:t xml:space="preserve">Find a cmdlet to display GPO start up script failures for instance ID 1130. Get the screen capture of your command and its output and paste here. </w:t>
       </w:r>
       <w:r>
         <w:rPr>
@@ -4812,57 +4719,90 @@
           <w:b/>
           <w:color w:val="auto"/>
         </w:rPr>
-        <w:t xml:space="preserve"> of your choice </w:t>
-      </w:r>
+        <w:t xml:space="preserve"> of your choice (ex. </w:t>
+      </w:r>
+      <w:proofErr w:type="spellStart"/>
       <w:r>
         <w:rPr>
           <w:b/>
           <w:color w:val="auto"/>
         </w:rPr>
-        <w:t xml:space="preserve">(ex. </w:t>
-      </w:r>
-      <w:proofErr w:type="spellStart"/>
+        <w:t>InstanceID</w:t>
+      </w:r>
+      <w:proofErr w:type="spellEnd"/>
       <w:r>
         <w:rPr>
           <w:b/>
           <w:color w:val="auto"/>
         </w:rPr>
-        <w:t>InstanceID</w:t>
-      </w:r>
-      <w:proofErr w:type="spellEnd"/>
+        <w:t xml:space="preserve"> 10016) and answer the following questions]</w:t>
+      </w:r>
       <w:r>
         <w:rPr>
           <w:b/>
           <w:color w:val="auto"/>
         </w:rPr>
-        <w:t xml:space="preserve"> 10016) </w:t>
-      </w:r>
-      <w:r>
-        <w:rPr>
-          <w:b/>
-          <w:color w:val="auto"/>
-        </w:rPr>
-        <w:t>and answer the following questions]</w:t>
-      </w:r>
-      <w:r>
-        <w:rPr>
-          <w:b/>
-          <w:color w:val="auto"/>
-        </w:rPr>
         <w:t>.</w:t>
       </w:r>
     </w:p>
     <w:p>
       <w:pPr>
-        <w:pStyle w:val="a5"/>
-        <w:rPr>
-          <w:b/>
-        </w:rPr>
-      </w:pPr>
-    </w:p>
-    <w:p>
-      <w:pPr>
-        <w:pStyle w:val="a5"/>
+        <w:pStyle w:val="ListParagraph"/>
+        <w:rPr>
+          <w:b/>
+        </w:rPr>
+      </w:pPr>
+      <w:r>
+        <w:rPr>
+          <w:b/>
+          <w:noProof/>
+        </w:rPr>
+        <w:drawing>
+          <wp:inline distT="0" distB="0" distL="0" distR="0" wp14:anchorId="6C5B0AD7" wp14:editId="7BBBB9EF">
+            <wp:extent cx="5943600" cy="5416550"/>
+            <wp:effectExtent l="0" t="0" r="0" b="6350"/>
+            <wp:docPr id="6" name="Picture 6" descr="A picture containing graphical user interface&#10;&#10;Description automatically generated"/>
+            <wp:cNvGraphicFramePr>
+              <a:graphicFrameLocks xmlns:a="http://schemas.openxmlformats.org/drawingml/2006/main" noChangeAspect="1"/>
+            </wp:cNvGraphicFramePr>
+            <a:graphic xmlns:a="http://schemas.openxmlformats.org/drawingml/2006/main">
+              <a:graphicData uri="http://schemas.openxmlformats.org/drawingml/2006/picture">
+                <pic:pic xmlns:pic="http://schemas.openxmlformats.org/drawingml/2006/picture">
+                  <pic:nvPicPr>
+                    <pic:cNvPr id="1" name="Picture 1" descr="A picture containing graphical user interface&#10;&#10;Description automatically generated"/>
+                    <pic:cNvPicPr/>
+                  </pic:nvPicPr>
+                  <pic:blipFill>
+                    <a:blip r:embed="rId25" cstate="print">
+                      <a:extLst>
+                        <a:ext uri="{28A0092B-C50C-407E-A947-70E740481C1C}">
+                          <a14:useLocalDpi xmlns:a14="http://schemas.microsoft.com/office/drawing/2010/main" val="0"/>
+                        </a:ext>
+                      </a:extLst>
+                    </a:blip>
+                    <a:stretch>
+                      <a:fillRect/>
+                    </a:stretch>
+                  </pic:blipFill>
+                  <pic:spPr>
+                    <a:xfrm>
+                      <a:off x="0" y="0"/>
+                      <a:ext cx="5943600" cy="5416550"/>
+                    </a:xfrm>
+                    <a:prstGeom prst="rect">
+                      <a:avLst/>
+                    </a:prstGeom>
+                  </pic:spPr>
+                </pic:pic>
+              </a:graphicData>
+            </a:graphic>
+          </wp:inline>
+        </w:drawing>
+      </w:r>
+    </w:p>
+    <w:p>
+      <w:pPr>
+        <w:pStyle w:val="ListParagraph"/>
         <w:rPr>
           <w:b/>
         </w:rPr>
@@ -4878,7 +4818,7 @@
     </w:p>
     <w:p>
       <w:pPr>
-        <w:pStyle w:val="a5"/>
+        <w:pStyle w:val="ListParagraph"/>
         <w:numPr>
           <w:ilvl w:val="0"/>
           <w:numId w:val="3"/>
@@ -4891,37 +4831,26 @@
         <w:rPr>
           <w:b/>
         </w:rPr>
+        <w:lastRenderedPageBreak/>
         <w:t>Provide</w:t>
       </w:r>
       <w:r>
         <w:rPr>
           <w:b/>
         </w:rPr>
-        <w:t xml:space="preserve"> the cmdlet</w:t>
-      </w:r>
-      <w:r>
-        <w:rPr>
-          <w:b/>
-        </w:rPr>
-        <w:t xml:space="preserve"> that</w:t>
-      </w:r>
-      <w:r>
-        <w:rPr>
-          <w:b/>
-        </w:rPr>
-        <w:t xml:space="preserve"> display</w:t>
-      </w:r>
-      <w:r>
-        <w:rPr>
-          <w:b/>
-        </w:rPr>
-        <w:t>s</w:t>
-      </w:r>
-      <w:r>
-        <w:rPr>
-          <w:b/>
-        </w:rPr>
-        <w:t xml:space="preserve"> </w:t>
+        <w:t xml:space="preserve"> the cmdlet that displays </w:t>
+      </w:r>
+      <w:r>
+        <w:rPr>
+          <w:b/>
+        </w:rPr>
+        <w:t>the events (for the instance ID that you used in question 2) that</w:t>
+      </w:r>
+      <w:r>
+        <w:rPr>
+          <w:b/>
+        </w:rPr>
+        <w:t xml:space="preserve"> occurred for </w:t>
       </w:r>
       <w:r>
         <w:rPr>
@@ -4933,49 +4862,7 @@
         <w:rPr>
           <w:b/>
         </w:rPr>
-        <w:t>events</w:t>
-      </w:r>
-      <w:r>
-        <w:rPr>
-          <w:b/>
-        </w:rPr>
-        <w:t xml:space="preserve"> (for the instance ID that you used in question 2) </w:t>
-      </w:r>
-      <w:r>
-        <w:rPr>
-          <w:b/>
-        </w:rPr>
-        <w:t>that</w:t>
-      </w:r>
-      <w:r>
-        <w:rPr>
-          <w:b/>
-        </w:rPr>
-        <w:t xml:space="preserve"> occurred </w:t>
-      </w:r>
-      <w:r>
-        <w:rPr>
-          <w:b/>
-        </w:rPr>
-        <w:t xml:space="preserve">for </w:t>
-      </w:r>
-      <w:r>
-        <w:rPr>
-          <w:b/>
-        </w:rPr>
-        <w:t xml:space="preserve">the </w:t>
-      </w:r>
-      <w:r>
-        <w:rPr>
-          <w:b/>
-        </w:rPr>
-        <w:t>last 3 months.</w:t>
-      </w:r>
-      <w:r>
-        <w:rPr>
-          <w:b/>
-        </w:rPr>
-        <w:t xml:space="preserve"> Get the screen capture of your </w:t>
+        <w:t xml:space="preserve">last 3 months. Get the screen capture of your </w:t>
       </w:r>
       <w:r>
         <w:rPr>
@@ -5005,46 +4892,63 @@
         <w:rPr>
           <w:b/>
         </w:rPr>
-        <w:t xml:space="preserve"> Hint:</w:t>
-      </w:r>
-      <w:r>
-        <w:rPr>
-          <w:b/>
-        </w:rPr>
-        <w:t xml:space="preserve"> use the</w:t>
-      </w:r>
-      <w:r>
-        <w:rPr>
-          <w:b/>
-        </w:rPr>
-        <w:t xml:space="preserve"> </w:t>
-      </w:r>
-      <w:r>
-        <w:rPr>
-          <w:b/>
-        </w:rPr>
-        <w:t>“-after” parameter (ex. “-after 2/01/2019)”</w:t>
-      </w:r>
-      <w:r>
-        <w:rPr>
-          <w:b/>
-        </w:rPr>
-        <w:t>.</w:t>
-      </w:r>
-      <w:r>
-        <w:rPr>
-          <w:b/>
-        </w:rPr>
-        <w:t xml:space="preserve"> </w:t>
-      </w:r>
-    </w:p>
-    <w:p>
-      <w:pPr>
-        <w:pStyle w:val="a5"/>
-        <w:rPr>
-          <w:b/>
-        </w:rPr>
-      </w:pPr>
+        <w:t xml:space="preserve"> Hint: use the “-after” parameter (ex. “-after 2/01/2019)”. </w:t>
+      </w:r>
+    </w:p>
+    <w:p>
+      <w:pPr>
+        <w:pStyle w:val="ListParagraph"/>
+        <w:rPr>
+          <w:b/>
+        </w:rPr>
+      </w:pPr>
+      <w:r>
+        <w:rPr>
+          <w:b/>
+          <w:noProof/>
+        </w:rPr>
+        <w:drawing>
+          <wp:inline distT="0" distB="0" distL="0" distR="0" wp14:anchorId="6BD91250" wp14:editId="01A07716">
+            <wp:extent cx="5943600" cy="1958975"/>
+            <wp:effectExtent l="0" t="0" r="0" b="0"/>
+            <wp:docPr id="8" name="Picture 8" descr="Graphical user interface, table&#10;&#10;Description automatically generated"/>
+            <wp:cNvGraphicFramePr>
+              <a:graphicFrameLocks xmlns:a="http://schemas.openxmlformats.org/drawingml/2006/main" noChangeAspect="1"/>
+            </wp:cNvGraphicFramePr>
+            <a:graphic xmlns:a="http://schemas.openxmlformats.org/drawingml/2006/main">
+              <a:graphicData uri="http://schemas.openxmlformats.org/drawingml/2006/picture">
+                <pic:pic xmlns:pic="http://schemas.openxmlformats.org/drawingml/2006/picture">
+                  <pic:nvPicPr>
+                    <pic:cNvPr id="2" name="Picture 2" descr="Graphical user interface, table&#10;&#10;Description automatically generated"/>
+                    <pic:cNvPicPr/>
+                  </pic:nvPicPr>
+                  <pic:blipFill>
+                    <a:blip r:embed="rId26" cstate="print">
+                      <a:extLst>
+                        <a:ext uri="{28A0092B-C50C-407E-A947-70E740481C1C}">
+                          <a14:useLocalDpi xmlns:a14="http://schemas.microsoft.com/office/drawing/2010/main" val="0"/>
+                        </a:ext>
+                      </a:extLst>
+                    </a:blip>
+                    <a:stretch>
+                      <a:fillRect/>
+                    </a:stretch>
+                  </pic:blipFill>
+                  <pic:spPr>
+                    <a:xfrm>
+                      <a:off x="0" y="0"/>
+                      <a:ext cx="5943600" cy="1958975"/>
+                    </a:xfrm>
+                    <a:prstGeom prst="rect">
+                      <a:avLst/>
+                    </a:prstGeom>
+                  </pic:spPr>
+                </pic:pic>
+              </a:graphicData>
+            </a:graphic>
+          </wp:inline>
+        </w:drawing>
+      </w:r>
     </w:p>
     <w:p>
       <w:pPr>
@@ -5064,7 +4968,7 @@
     </w:p>
     <w:p>
       <w:pPr>
-        <w:pStyle w:val="a5"/>
+        <w:pStyle w:val="ListParagraph"/>
         <w:numPr>
           <w:ilvl w:val="0"/>
           <w:numId w:val="3"/>
@@ -5077,13 +4981,7 @@
         <w:rPr>
           <w:b/>
         </w:rPr>
-        <w:t xml:space="preserve">Your supervisor wants to know </w:t>
-      </w:r>
-      <w:r>
-        <w:rPr>
-          <w:b/>
-        </w:rPr>
-        <w:t>“</w:t>
+        <w:t>Your supervisor wants to know “</w:t>
       </w:r>
       <w:r>
         <w:rPr>
@@ -5096,91 +4994,7 @@
         <w:rPr>
           <w:b/>
         </w:rPr>
-        <w:t>”</w:t>
-      </w:r>
-      <w:r>
-        <w:rPr>
-          <w:b/>
-        </w:rPr>
-        <w:t xml:space="preserve"> </w:t>
-      </w:r>
-      <w:r>
-        <w:rPr>
-          <w:b/>
-        </w:rPr>
-        <w:t xml:space="preserve">the </w:t>
-      </w:r>
-      <w:r>
-        <w:rPr>
-          <w:b/>
-        </w:rPr>
-        <w:t xml:space="preserve">events </w:t>
-      </w:r>
-      <w:r>
-        <w:rPr>
-          <w:b/>
-        </w:rPr>
-        <w:t>(for the instance ID that you used in question 2)</w:t>
-      </w:r>
-      <w:r>
-        <w:rPr>
-          <w:b/>
-        </w:rPr>
-        <w:t xml:space="preserve"> actually occurred </w:t>
-      </w:r>
-      <w:r>
-        <w:rPr>
-          <w:b/>
-        </w:rPr>
-        <w:t xml:space="preserve">in your computer </w:t>
-      </w:r>
-      <w:r>
-        <w:rPr>
-          <w:b/>
-        </w:rPr>
-        <w:t xml:space="preserve">for </w:t>
-      </w:r>
-      <w:r>
-        <w:rPr>
-          <w:b/>
-        </w:rPr>
-        <w:t xml:space="preserve">the </w:t>
-      </w:r>
-      <w:r>
-        <w:rPr>
-          <w:b/>
-        </w:rPr>
-        <w:t>last 3 months.</w:t>
-      </w:r>
-      <w:r>
-        <w:rPr>
-          <w:b/>
-        </w:rPr>
-        <w:t xml:space="preserve"> Get the screen capture of your </w:t>
-      </w:r>
-      <w:r>
-        <w:rPr>
-          <w:b/>
-        </w:rPr>
-        <w:t>command</w:t>
-      </w:r>
-      <w:r>
-        <w:rPr>
-          <w:b/>
-        </w:rPr>
-        <w:t xml:space="preserve"> and its output and </w:t>
-      </w:r>
-      <w:r>
-        <w:rPr>
-          <w:b/>
-        </w:rPr>
-        <w:t>paste</w:t>
-      </w:r>
-      <w:r>
-        <w:rPr>
-          <w:b/>
-        </w:rPr>
-        <w:t xml:space="preserve"> here.</w:t>
+        <w:t>” the events (for the instance ID that you used in question 2) actually occurred in your computer for the last 3 months. Get the screen capture of your command and its output and paste here.</w:t>
       </w:r>
     </w:p>
     <w:p>
@@ -5190,6 +5004,53 @@
           <w:b/>
         </w:rPr>
       </w:pPr>
+      <w:r>
+        <w:rPr>
+          <w:b/>
+          <w:noProof/>
+        </w:rPr>
+        <w:drawing>
+          <wp:inline distT="0" distB="0" distL="0" distR="0" wp14:anchorId="04052963" wp14:editId="55117CC1">
+            <wp:extent cx="5943600" cy="563880"/>
+            <wp:effectExtent l="0" t="0" r="0" b="0"/>
+            <wp:docPr id="11" name="Picture 11"/>
+            <wp:cNvGraphicFramePr>
+              <a:graphicFrameLocks xmlns:a="http://schemas.openxmlformats.org/drawingml/2006/main" noChangeAspect="1"/>
+            </wp:cNvGraphicFramePr>
+            <a:graphic xmlns:a="http://schemas.openxmlformats.org/drawingml/2006/main">
+              <a:graphicData uri="http://schemas.openxmlformats.org/drawingml/2006/picture">
+                <pic:pic xmlns:pic="http://schemas.openxmlformats.org/drawingml/2006/picture">
+                  <pic:nvPicPr>
+                    <pic:cNvPr id="3" name="Picture 3"/>
+                    <pic:cNvPicPr/>
+                  </pic:nvPicPr>
+                  <pic:blipFill>
+                    <a:blip r:embed="rId27" cstate="print">
+                      <a:extLst>
+                        <a:ext uri="{28A0092B-C50C-407E-A947-70E740481C1C}">
+                          <a14:useLocalDpi xmlns:a14="http://schemas.microsoft.com/office/drawing/2010/main" val="0"/>
+                        </a:ext>
+                      </a:extLst>
+                    </a:blip>
+                    <a:stretch>
+                      <a:fillRect/>
+                    </a:stretch>
+                  </pic:blipFill>
+                  <pic:spPr>
+                    <a:xfrm>
+                      <a:off x="0" y="0"/>
+                      <a:ext cx="5943600" cy="563880"/>
+                    </a:xfrm>
+                    <a:prstGeom prst="rect">
+                      <a:avLst/>
+                    </a:prstGeom>
+                  </pic:spPr>
+                </pic:pic>
+              </a:graphicData>
+            </a:graphic>
+          </wp:inline>
+        </w:drawing>
+      </w:r>
     </w:p>
     <w:p>
       <w:pPr>
@@ -5209,7 +5070,7 @@
     </w:p>
     <w:p>
       <w:pPr>
-        <w:pStyle w:val="a5"/>
+        <w:pStyle w:val="ListParagraph"/>
         <w:numPr>
           <w:ilvl w:val="0"/>
           <w:numId w:val="3"/>
@@ -5228,43 +5089,13 @@
         <w:rPr>
           <w:b/>
         </w:rPr>
-        <w:t xml:space="preserve">the </w:t>
-      </w:r>
-      <w:r>
-        <w:rPr>
-          <w:b/>
-        </w:rPr>
-        <w:t xml:space="preserve">events </w:t>
-      </w:r>
-      <w:r>
-        <w:rPr>
-          <w:b/>
-        </w:rPr>
-        <w:t>(for the instance ID that you used in question 2)</w:t>
-      </w:r>
-      <w:r>
-        <w:rPr>
-          <w:b/>
-        </w:rPr>
-        <w:t xml:space="preserve"> </w:t>
-      </w:r>
-      <w:r>
-        <w:rPr>
-          <w:b/>
-        </w:rPr>
-        <w:t xml:space="preserve">that </w:t>
-      </w:r>
-      <w:r>
-        <w:rPr>
-          <w:b/>
-        </w:rPr>
-        <w:t>occurred in your computer for the last 3 months</w:t>
-      </w:r>
-      <w:r>
-        <w:rPr>
-          <w:b/>
-        </w:rPr>
-        <w:t xml:space="preserve"> but want</w:t>
+        <w:t>the events (for the instance ID that you used in question 2)</w:t>
+      </w:r>
+      <w:r>
+        <w:rPr>
+          <w:b/>
+        </w:rPr>
+        <w:t xml:space="preserve"> that occurred in your computer for the last 3 months but want</w:t>
       </w:r>
       <w:r>
         <w:rPr>
@@ -5276,13 +5107,7 @@
         <w:rPr>
           <w:b/>
         </w:rPr>
-        <w:t xml:space="preserve"> to see only the property index and time generated</w:t>
-      </w:r>
-      <w:r>
-        <w:rPr>
-          <w:b/>
-        </w:rPr>
-        <w:t xml:space="preserve">. Get the screen capture of your </w:t>
+        <w:t xml:space="preserve"> to see only the property index and time generated. Get the screen capture of your </w:t>
       </w:r>
       <w:r>
         <w:rPr>
@@ -5299,31 +5124,78 @@
     </w:p>
     <w:p>
       <w:pPr>
-        <w:pStyle w:val="a5"/>
-        <w:rPr>
-          <w:b/>
-        </w:rPr>
-      </w:pPr>
-    </w:p>
-    <w:p>
-      <w:pPr>
-        <w:pStyle w:val="a5"/>
-        <w:rPr>
-          <w:b/>
-        </w:rPr>
-      </w:pPr>
-    </w:p>
-    <w:p>
-      <w:pPr>
-        <w:pStyle w:val="a5"/>
-        <w:rPr>
-          <w:b/>
-        </w:rPr>
-      </w:pPr>
-    </w:p>
-    <w:p>
-      <w:pPr>
-        <w:pStyle w:val="a5"/>
+        <w:pStyle w:val="ListParagraph"/>
+        <w:rPr>
+          <w:b/>
+        </w:rPr>
+      </w:pPr>
+      <w:r>
+        <w:rPr>
+          <w:b/>
+          <w:noProof/>
+        </w:rPr>
+        <w:drawing>
+          <wp:inline distT="0" distB="0" distL="0" distR="0" wp14:anchorId="1AEBC985" wp14:editId="629EBFE4">
+            <wp:extent cx="5943600" cy="1316355"/>
+            <wp:effectExtent l="0" t="0" r="0" b="4445"/>
+            <wp:docPr id="12" name="Picture 12" descr="A picture containing graphical user interface&#10;&#10;Description automatically generated"/>
+            <wp:cNvGraphicFramePr>
+              <a:graphicFrameLocks xmlns:a="http://schemas.openxmlformats.org/drawingml/2006/main" noChangeAspect="1"/>
+            </wp:cNvGraphicFramePr>
+            <a:graphic xmlns:a="http://schemas.openxmlformats.org/drawingml/2006/main">
+              <a:graphicData uri="http://schemas.openxmlformats.org/drawingml/2006/picture">
+                <pic:pic xmlns:pic="http://schemas.openxmlformats.org/drawingml/2006/picture">
+                  <pic:nvPicPr>
+                    <pic:cNvPr id="4" name="Picture 4" descr="A picture containing graphical user interface&#10;&#10;Description automatically generated"/>
+                    <pic:cNvPicPr/>
+                  </pic:nvPicPr>
+                  <pic:blipFill>
+                    <a:blip r:embed="rId28" cstate="print">
+                      <a:extLst>
+                        <a:ext uri="{28A0092B-C50C-407E-A947-70E740481C1C}">
+                          <a14:useLocalDpi xmlns:a14="http://schemas.microsoft.com/office/drawing/2010/main" val="0"/>
+                        </a:ext>
+                      </a:extLst>
+                    </a:blip>
+                    <a:stretch>
+                      <a:fillRect/>
+                    </a:stretch>
+                  </pic:blipFill>
+                  <pic:spPr>
+                    <a:xfrm>
+                      <a:off x="0" y="0"/>
+                      <a:ext cx="5943600" cy="1316355"/>
+                    </a:xfrm>
+                    <a:prstGeom prst="rect">
+                      <a:avLst/>
+                    </a:prstGeom>
+                  </pic:spPr>
+                </pic:pic>
+              </a:graphicData>
+            </a:graphic>
+          </wp:inline>
+        </w:drawing>
+      </w:r>
+    </w:p>
+    <w:p>
+      <w:pPr>
+        <w:pStyle w:val="ListParagraph"/>
+        <w:rPr>
+          <w:b/>
+        </w:rPr>
+      </w:pPr>
+    </w:p>
+    <w:p>
+      <w:pPr>
+        <w:pStyle w:val="ListParagraph"/>
+        <w:rPr>
+          <w:b/>
+        </w:rPr>
+      </w:pPr>
+    </w:p>
+    <w:p>
+      <w:pPr>
+        <w:pStyle w:val="ListParagraph"/>
         <w:numPr>
           <w:ilvl w:val="0"/>
           <w:numId w:val="3"/>
@@ -5342,21 +5214,7 @@
         <w:rPr>
           <w:b/>
         </w:rPr>
-        <w:t xml:space="preserve">the </w:t>
-      </w:r>
-      <w:r>
-        <w:rPr>
-          <w:b/>
-        </w:rPr>
-        <w:t xml:space="preserve">events </w:t>
-      </w:r>
-      <w:bookmarkStart w:id="0" w:name="_GoBack"/>
-      <w:bookmarkEnd w:id="0"/>
-      <w:r>
-        <w:rPr>
-          <w:b/>
-        </w:rPr>
-        <w:t>(for the instance ID that you used in question 2)</w:t>
+        <w:t>the events (for the instance ID that you used in question 2)</w:t>
       </w:r>
       <w:r>
         <w:rPr>
@@ -5368,19 +5226,7 @@
         <w:rPr>
           <w:b/>
         </w:rPr>
-        <w:t xml:space="preserve"> and want it </w:t>
-      </w:r>
-      <w:r>
-        <w:rPr>
-          <w:b/>
-        </w:rPr>
-        <w:t xml:space="preserve">to be </w:t>
-      </w:r>
-      <w:r>
-        <w:rPr>
-          <w:b/>
-        </w:rPr>
-        <w:t xml:space="preserve">sorted by the time generated (oldest to newest). </w:t>
+        <w:t xml:space="preserve"> and want it to be sorted by the time generated (oldest to newest). </w:t>
       </w:r>
       <w:r>
         <w:rPr>
@@ -5403,31 +5249,79 @@
     </w:p>
     <w:p>
       <w:pPr>
-        <w:pStyle w:val="a5"/>
-        <w:rPr>
-          <w:b/>
-        </w:rPr>
-      </w:pPr>
-    </w:p>
-    <w:p>
-      <w:pPr>
-        <w:pStyle w:val="a5"/>
-        <w:rPr>
-          <w:b/>
-        </w:rPr>
-      </w:pPr>
-    </w:p>
-    <w:p>
-      <w:pPr>
-        <w:pStyle w:val="a5"/>
-        <w:rPr>
-          <w:b/>
-        </w:rPr>
-      </w:pPr>
-    </w:p>
-    <w:p>
-      <w:pPr>
-        <w:pStyle w:val="a5"/>
+        <w:pStyle w:val="ListParagraph"/>
+        <w:rPr>
+          <w:b/>
+        </w:rPr>
+      </w:pPr>
+      <w:r>
+        <w:rPr>
+          <w:b/>
+          <w:noProof/>
+        </w:rPr>
+        <w:lastRenderedPageBreak/>
+        <w:drawing>
+          <wp:inline distT="0" distB="0" distL="0" distR="0" wp14:anchorId="7F348017" wp14:editId="1C22F2A3">
+            <wp:extent cx="5943600" cy="1285240"/>
+            <wp:effectExtent l="0" t="0" r="0" b="0"/>
+            <wp:docPr id="13" name="Picture 13" descr="A picture containing text&#10;&#10;Description automatically generated"/>
+            <wp:cNvGraphicFramePr>
+              <a:graphicFrameLocks xmlns:a="http://schemas.openxmlformats.org/drawingml/2006/main" noChangeAspect="1"/>
+            </wp:cNvGraphicFramePr>
+            <a:graphic xmlns:a="http://schemas.openxmlformats.org/drawingml/2006/main">
+              <a:graphicData uri="http://schemas.openxmlformats.org/drawingml/2006/picture">
+                <pic:pic xmlns:pic="http://schemas.openxmlformats.org/drawingml/2006/picture">
+                  <pic:nvPicPr>
+                    <pic:cNvPr id="5" name="Picture 5" descr="A picture containing text&#10;&#10;Description automatically generated"/>
+                    <pic:cNvPicPr/>
+                  </pic:nvPicPr>
+                  <pic:blipFill>
+                    <a:blip r:embed="rId29" cstate="print">
+                      <a:extLst>
+                        <a:ext uri="{28A0092B-C50C-407E-A947-70E740481C1C}">
+                          <a14:useLocalDpi xmlns:a14="http://schemas.microsoft.com/office/drawing/2010/main" val="0"/>
+                        </a:ext>
+                      </a:extLst>
+                    </a:blip>
+                    <a:stretch>
+                      <a:fillRect/>
+                    </a:stretch>
+                  </pic:blipFill>
+                  <pic:spPr>
+                    <a:xfrm>
+                      <a:off x="0" y="0"/>
+                      <a:ext cx="5943600" cy="1285240"/>
+                    </a:xfrm>
+                    <a:prstGeom prst="rect">
+                      <a:avLst/>
+                    </a:prstGeom>
+                  </pic:spPr>
+                </pic:pic>
+              </a:graphicData>
+            </a:graphic>
+          </wp:inline>
+        </w:drawing>
+      </w:r>
+    </w:p>
+    <w:p>
+      <w:pPr>
+        <w:pStyle w:val="ListParagraph"/>
+        <w:rPr>
+          <w:b/>
+        </w:rPr>
+      </w:pPr>
+    </w:p>
+    <w:p>
+      <w:pPr>
+        <w:pStyle w:val="ListParagraph"/>
+        <w:rPr>
+          <w:b/>
+        </w:rPr>
+      </w:pPr>
+    </w:p>
+    <w:p>
+      <w:pPr>
+        <w:pStyle w:val="ListParagraph"/>
         <w:numPr>
           <w:ilvl w:val="0"/>
           <w:numId w:val="3"/>
@@ -5490,36 +5384,75 @@
         <w:rPr>
           <w:b/>
         </w:rPr>
-        <w:t xml:space="preserve"> </w:t>
-      </w:r>
-      <w:r>
-        <w:rPr>
-          <w:b/>
-        </w:rPr>
-        <w:t>and</w:t>
-      </w:r>
-      <w:r>
-        <w:rPr>
-          <w:b/>
-        </w:rPr>
-        <w:t xml:space="preserve"> the screen capture of the output on your web browser</w:t>
-      </w:r>
-      <w:r>
-        <w:rPr>
-          <w:b/>
-        </w:rPr>
-        <w:t xml:space="preserve"> and paste here</w:t>
-      </w:r>
-      <w:r>
-        <w:rPr>
-          <w:b/>
-        </w:rPr>
-        <w:t>.</w:t>
+        <w:t xml:space="preserve"> and</w:t>
+      </w:r>
+      <w:r>
+        <w:rPr>
+          <w:b/>
+        </w:rPr>
+        <w:t xml:space="preserve"> the screen capture of the output on your web browser and paste here.</w:t>
+      </w:r>
+    </w:p>
+    <w:p>
+      <w:pPr>
+        <w:rPr>
+          <w:b/>
+        </w:rPr>
+      </w:pPr>
+      <w:r>
+        <w:rPr>
+          <w:noProof/>
+        </w:rPr>
+        <w:drawing>
+          <wp:inline distT="0" distB="0" distL="0" distR="0" wp14:anchorId="6632B771" wp14:editId="1C7BD973">
+            <wp:extent cx="5943600" cy="3641725"/>
+            <wp:effectExtent l="0" t="0" r="0" b="3175"/>
+            <wp:docPr id="15" name="Picture 15" descr="A picture containing text&#10;&#10;Description automatically generated"/>
+            <wp:cNvGraphicFramePr>
+              <a:graphicFrameLocks xmlns:a="http://schemas.openxmlformats.org/drawingml/2006/main" noChangeAspect="1"/>
+            </wp:cNvGraphicFramePr>
+            <a:graphic xmlns:a="http://schemas.openxmlformats.org/drawingml/2006/main">
+              <a:graphicData uri="http://schemas.openxmlformats.org/drawingml/2006/picture">
+                <pic:pic xmlns:pic="http://schemas.openxmlformats.org/drawingml/2006/picture">
+                  <pic:nvPicPr>
+                    <pic:cNvPr id="6" name="Picture 6" descr="A picture containing text&#10;&#10;Description automatically generated"/>
+                    <pic:cNvPicPr/>
+                  </pic:nvPicPr>
+                  <pic:blipFill>
+                    <a:blip r:embed="rId30" cstate="print">
+                      <a:extLst>
+                        <a:ext uri="{28A0092B-C50C-407E-A947-70E740481C1C}">
+                          <a14:useLocalDpi xmlns:a14="http://schemas.microsoft.com/office/drawing/2010/main" val="0"/>
+                        </a:ext>
+                      </a:extLst>
+                    </a:blip>
+                    <a:stretch>
+                      <a:fillRect/>
+                    </a:stretch>
+                  </pic:blipFill>
+                  <pic:spPr>
+                    <a:xfrm>
+                      <a:off x="0" y="0"/>
+                      <a:ext cx="5943600" cy="3641725"/>
+                    </a:xfrm>
+                    <a:prstGeom prst="rect">
+                      <a:avLst/>
+                    </a:prstGeom>
+                  </pic:spPr>
+                </pic:pic>
+              </a:graphicData>
+            </a:graphic>
+          </wp:inline>
+        </w:drawing>
       </w:r>
     </w:p>
     <w:sectPr>
-      <w:headerReference w:type="default" r:id="rId25"/>
-      <w:footerReference w:type="default" r:id="rId26"/>
+      <w:headerReference w:type="even" r:id="rId31"/>
+      <w:headerReference w:type="default" r:id="rId32"/>
+      <w:footerReference w:type="even" r:id="rId33"/>
+      <w:footerReference w:type="default" r:id="rId34"/>
+      <w:headerReference w:type="first" r:id="rId35"/>
+      <w:footerReference w:type="first" r:id="rId36"/>
       <w:pgSz w:w="12240" w:h="15840" w:code="1"/>
       <w:pgMar w:top="1440" w:right="1440" w:bottom="1440" w:left="1440" w:header="720" w:footer="720" w:gutter="0"/>
       <w:pgNumType w:start="1"/>
@@ -5531,7 +5464,7 @@
 </file>
 
 <file path=word/endnotes.xml><?xml version="1.0" encoding="utf-8"?>
-<w:endnotes xmlns:wpc="http://schemas.microsoft.com/office/word/2010/wordprocessingCanvas" xmlns:mc="http://schemas.openxmlformats.org/markup-compatibility/2006" xmlns:o="urn:schemas-microsoft-com:office:office" xmlns:r="http://schemas.openxmlformats.org/officeDocument/2006/relationships" xmlns:m="http://schemas.openxmlformats.org/officeDocument/2006/math" xmlns:v="urn:schemas-microsoft-com:vml" xmlns:wp14="http://schemas.microsoft.com/office/word/2010/wordprocessingDrawing" xmlns:wp="http://schemas.openxmlformats.org/drawingml/2006/wordprocessingDrawing" xmlns:w10="urn:schemas-microsoft-com:office:word" xmlns:w="http://schemas.openxmlformats.org/wordprocessingml/2006/main" xmlns:w14="http://schemas.microsoft.com/office/word/2010/wordml" xmlns:w15="http://schemas.microsoft.com/office/word/2012/wordml" xmlns:wpg="http://schemas.microsoft.com/office/word/2010/wordprocessingGroup" xmlns:wpi="http://schemas.microsoft.com/office/word/2010/wordprocessingInk" xmlns:wne="http://schemas.microsoft.com/office/word/2006/wordml" xmlns:wps="http://schemas.microsoft.com/office/word/2010/wordprocessingShape" mc:Ignorable="w14 w15 wp14">
+<w:endnotes xmlns:wpc="http://schemas.microsoft.com/office/word/2010/wordprocessingCanvas" xmlns:cx="http://schemas.microsoft.com/office/drawing/2014/chartex" xmlns:cx1="http://schemas.microsoft.com/office/drawing/2015/9/8/chartex" xmlns:cx2="http://schemas.microsoft.com/office/drawing/2015/10/21/chartex" xmlns:cx3="http://schemas.microsoft.com/office/drawing/2016/5/9/chartex" xmlns:cx4="http://schemas.microsoft.com/office/drawing/2016/5/10/chartex" xmlns:cx5="http://schemas.microsoft.com/office/drawing/2016/5/11/chartex" xmlns:cx6="http://schemas.microsoft.com/office/drawing/2016/5/12/chartex" xmlns:cx7="http://schemas.microsoft.com/office/drawing/2016/5/13/chartex" xmlns:cx8="http://schemas.microsoft.com/office/drawing/2016/5/14/chartex" xmlns:mc="http://schemas.openxmlformats.org/markup-compatibility/2006" xmlns:aink="http://schemas.microsoft.com/office/drawing/2016/ink" xmlns:am3d="http://schemas.microsoft.com/office/drawing/2017/model3d" xmlns:o="urn:schemas-microsoft-com:office:office" xmlns:r="http://schemas.openxmlformats.org/officeDocument/2006/relationships" xmlns:m="http://schemas.openxmlformats.org/officeDocument/2006/math" xmlns:v="urn:schemas-microsoft-com:vml" xmlns:wp14="http://schemas.microsoft.com/office/word/2010/wordprocessingDrawing" xmlns:wp="http://schemas.openxmlformats.org/drawingml/2006/wordprocessingDrawing" xmlns:w10="urn:schemas-microsoft-com:office:word" xmlns:w="http://schemas.openxmlformats.org/wordprocessingml/2006/main" xmlns:w14="http://schemas.microsoft.com/office/word/2010/wordml" xmlns:w15="http://schemas.microsoft.com/office/word/2012/wordml" xmlns:w16cex="http://schemas.microsoft.com/office/word/2018/wordml/cex" xmlns:w16cid="http://schemas.microsoft.com/office/word/2016/wordml/cid" xmlns:w16="http://schemas.microsoft.com/office/word/2018/wordml" xmlns:w16se="http://schemas.microsoft.com/office/word/2015/wordml/symex" xmlns:wpg="http://schemas.microsoft.com/office/word/2010/wordprocessingGroup" xmlns:wpi="http://schemas.microsoft.com/office/word/2010/wordprocessingInk" xmlns:wne="http://schemas.microsoft.com/office/word/2006/wordml" xmlns:wps="http://schemas.microsoft.com/office/word/2010/wordprocessingShape" mc:Ignorable="w14 w15 w16se w16cid w16 w16cex wp14">
   <w:endnote w:type="separator" w:id="-1">
     <w:p>
       <w:r>
@@ -5550,7 +5483,17 @@
 </file>
 
 <file path=word/footer1.xml><?xml version="1.0" encoding="utf-8"?>
-<w:ftr xmlns:wpc="http://schemas.microsoft.com/office/word/2010/wordprocessingCanvas" xmlns:mc="http://schemas.openxmlformats.org/markup-compatibility/2006" xmlns:o="urn:schemas-microsoft-com:office:office" xmlns:r="http://schemas.openxmlformats.org/officeDocument/2006/relationships" xmlns:m="http://schemas.openxmlformats.org/officeDocument/2006/math" xmlns:v="urn:schemas-microsoft-com:vml" xmlns:wp14="http://schemas.microsoft.com/office/word/2010/wordprocessingDrawing" xmlns:wp="http://schemas.openxmlformats.org/drawingml/2006/wordprocessingDrawing" xmlns:w10="urn:schemas-microsoft-com:office:word" xmlns:w="http://schemas.openxmlformats.org/wordprocessingml/2006/main" xmlns:w14="http://schemas.microsoft.com/office/word/2010/wordml" xmlns:w15="http://schemas.microsoft.com/office/word/2012/wordml" xmlns:wpg="http://schemas.microsoft.com/office/word/2010/wordprocessingGroup" xmlns:wpi="http://schemas.microsoft.com/office/word/2010/wordprocessingInk" xmlns:wne="http://schemas.microsoft.com/office/word/2006/wordml" xmlns:wps="http://schemas.microsoft.com/office/word/2010/wordprocessingShape" mc:Ignorable="w14 w15 wp14">
+<w:ftr xmlns:wpc="http://schemas.microsoft.com/office/word/2010/wordprocessingCanvas" xmlns:cx="http://schemas.microsoft.com/office/drawing/2014/chartex" xmlns:cx1="http://schemas.microsoft.com/office/drawing/2015/9/8/chartex" xmlns:cx2="http://schemas.microsoft.com/office/drawing/2015/10/21/chartex" xmlns:cx3="http://schemas.microsoft.com/office/drawing/2016/5/9/chartex" xmlns:cx4="http://schemas.microsoft.com/office/drawing/2016/5/10/chartex" xmlns:cx5="http://schemas.microsoft.com/office/drawing/2016/5/11/chartex" xmlns:cx6="http://schemas.microsoft.com/office/drawing/2016/5/12/chartex" xmlns:cx7="http://schemas.microsoft.com/office/drawing/2016/5/13/chartex" xmlns:cx8="http://schemas.microsoft.com/office/drawing/2016/5/14/chartex" xmlns:mc="http://schemas.openxmlformats.org/markup-compatibility/2006" xmlns:aink="http://schemas.microsoft.com/office/drawing/2016/ink" xmlns:am3d="http://schemas.microsoft.com/office/drawing/2017/model3d" xmlns:o="urn:schemas-microsoft-com:office:office" xmlns:r="http://schemas.openxmlformats.org/officeDocument/2006/relationships" xmlns:m="http://schemas.openxmlformats.org/officeDocument/2006/math" xmlns:v="urn:schemas-microsoft-com:vml" xmlns:wp14="http://schemas.microsoft.com/office/word/2010/wordprocessingDrawing" xmlns:wp="http://schemas.openxmlformats.org/drawingml/2006/wordprocessingDrawing" xmlns:w10="urn:schemas-microsoft-com:office:word" xmlns:w="http://schemas.openxmlformats.org/wordprocessingml/2006/main" xmlns:w14="http://schemas.microsoft.com/office/word/2010/wordml" xmlns:w15="http://schemas.microsoft.com/office/word/2012/wordml" xmlns:w16cex="http://schemas.microsoft.com/office/word/2018/wordml/cex" xmlns:w16cid="http://schemas.microsoft.com/office/word/2016/wordml/cid" xmlns:w16="http://schemas.microsoft.com/office/word/2018/wordml" xmlns:w16se="http://schemas.microsoft.com/office/word/2015/wordml/symex" xmlns:wpg="http://schemas.microsoft.com/office/word/2010/wordprocessingGroup" xmlns:wpi="http://schemas.microsoft.com/office/word/2010/wordprocessingInk" xmlns:wne="http://schemas.microsoft.com/office/word/2006/wordml" xmlns:wps="http://schemas.microsoft.com/office/word/2010/wordprocessingShape" mc:Ignorable="w14 w15 w16se w16cid w16 w16cex wp14">
+  <w:p>
+    <w:pPr>
+      <w:pStyle w:val="Footer"/>
+    </w:pPr>
+  </w:p>
+</w:ftr>
+</file>
+
+<file path=word/footer2.xml><?xml version="1.0" encoding="utf-8"?>
+<w:ftr xmlns:wpc="http://schemas.microsoft.com/office/word/2010/wordprocessingCanvas" xmlns:cx="http://schemas.microsoft.com/office/drawing/2014/chartex" xmlns:cx1="http://schemas.microsoft.com/office/drawing/2015/9/8/chartex" xmlns:cx2="http://schemas.microsoft.com/office/drawing/2015/10/21/chartex" xmlns:cx3="http://schemas.microsoft.com/office/drawing/2016/5/9/chartex" xmlns:cx4="http://schemas.microsoft.com/office/drawing/2016/5/10/chartex" xmlns:cx5="http://schemas.microsoft.com/office/drawing/2016/5/11/chartex" xmlns:cx6="http://schemas.microsoft.com/office/drawing/2016/5/12/chartex" xmlns:cx7="http://schemas.microsoft.com/office/drawing/2016/5/13/chartex" xmlns:cx8="http://schemas.microsoft.com/office/drawing/2016/5/14/chartex" xmlns:mc="http://schemas.openxmlformats.org/markup-compatibility/2006" xmlns:aink="http://schemas.microsoft.com/office/drawing/2016/ink" xmlns:am3d="http://schemas.microsoft.com/office/drawing/2017/model3d" xmlns:o="urn:schemas-microsoft-com:office:office" xmlns:r="http://schemas.openxmlformats.org/officeDocument/2006/relationships" xmlns:m="http://schemas.openxmlformats.org/officeDocument/2006/math" xmlns:v="urn:schemas-microsoft-com:vml" xmlns:wp14="http://schemas.microsoft.com/office/word/2010/wordprocessingDrawing" xmlns:wp="http://schemas.openxmlformats.org/drawingml/2006/wordprocessingDrawing" xmlns:w10="urn:schemas-microsoft-com:office:word" xmlns:w="http://schemas.openxmlformats.org/wordprocessingml/2006/main" xmlns:w14="http://schemas.microsoft.com/office/word/2010/wordml" xmlns:w15="http://schemas.microsoft.com/office/word/2012/wordml" xmlns:w16cex="http://schemas.microsoft.com/office/word/2018/wordml/cex" xmlns:w16cid="http://schemas.microsoft.com/office/word/2016/wordml/cid" xmlns:w16="http://schemas.microsoft.com/office/word/2018/wordml" xmlns:w16se="http://schemas.microsoft.com/office/word/2015/wordml/symex" xmlns:wpg="http://schemas.microsoft.com/office/word/2010/wordprocessingGroup" xmlns:wpi="http://schemas.microsoft.com/office/word/2010/wordprocessingInk" xmlns:wne="http://schemas.microsoft.com/office/word/2006/wordml" xmlns:wps="http://schemas.microsoft.com/office/word/2010/wordprocessingShape" mc:Ignorable="w14 w15 w16se w16cid w16 w16cex wp14">
   <w:sdt>
     <w:sdtPr>
       <w:id w:val="68707275"/>
@@ -5567,7 +5510,7 @@
     <w:sdtContent>
       <w:p>
         <w:pPr>
-          <w:pStyle w:val="a9"/>
+          <w:pStyle w:val="Footer"/>
           <w:jc w:val="right"/>
         </w:pPr>
         <w:r>
@@ -5596,14 +5539,24 @@
   </w:sdt>
   <w:p>
     <w:pPr>
-      <w:pStyle w:val="a9"/>
+      <w:pStyle w:val="Footer"/>
+    </w:pPr>
+  </w:p>
+</w:ftr>
+</file>
+
+<file path=word/footer3.xml><?xml version="1.0" encoding="utf-8"?>
+<w:ftr xmlns:wpc="http://schemas.microsoft.com/office/word/2010/wordprocessingCanvas" xmlns:cx="http://schemas.microsoft.com/office/drawing/2014/chartex" xmlns:cx1="http://schemas.microsoft.com/office/drawing/2015/9/8/chartex" xmlns:cx2="http://schemas.microsoft.com/office/drawing/2015/10/21/chartex" xmlns:cx3="http://schemas.microsoft.com/office/drawing/2016/5/9/chartex" xmlns:cx4="http://schemas.microsoft.com/office/drawing/2016/5/10/chartex" xmlns:cx5="http://schemas.microsoft.com/office/drawing/2016/5/11/chartex" xmlns:cx6="http://schemas.microsoft.com/office/drawing/2016/5/12/chartex" xmlns:cx7="http://schemas.microsoft.com/office/drawing/2016/5/13/chartex" xmlns:cx8="http://schemas.microsoft.com/office/drawing/2016/5/14/chartex" xmlns:mc="http://schemas.openxmlformats.org/markup-compatibility/2006" xmlns:aink="http://schemas.microsoft.com/office/drawing/2016/ink" xmlns:am3d="http://schemas.microsoft.com/office/drawing/2017/model3d" xmlns:o="urn:schemas-microsoft-com:office:office" xmlns:r="http://schemas.openxmlformats.org/officeDocument/2006/relationships" xmlns:m="http://schemas.openxmlformats.org/officeDocument/2006/math" xmlns:v="urn:schemas-microsoft-com:vml" xmlns:wp14="http://schemas.microsoft.com/office/word/2010/wordprocessingDrawing" xmlns:wp="http://schemas.openxmlformats.org/drawingml/2006/wordprocessingDrawing" xmlns:w10="urn:schemas-microsoft-com:office:word" xmlns:w="http://schemas.openxmlformats.org/wordprocessingml/2006/main" xmlns:w14="http://schemas.microsoft.com/office/word/2010/wordml" xmlns:w15="http://schemas.microsoft.com/office/word/2012/wordml" xmlns:w16cex="http://schemas.microsoft.com/office/word/2018/wordml/cex" xmlns:w16cid="http://schemas.microsoft.com/office/word/2016/wordml/cid" xmlns:w16="http://schemas.microsoft.com/office/word/2018/wordml" xmlns:w16se="http://schemas.microsoft.com/office/word/2015/wordml/symex" xmlns:wpg="http://schemas.microsoft.com/office/word/2010/wordprocessingGroup" xmlns:wpi="http://schemas.microsoft.com/office/word/2010/wordprocessingInk" xmlns:wne="http://schemas.microsoft.com/office/word/2006/wordml" xmlns:wps="http://schemas.microsoft.com/office/word/2010/wordprocessingShape" mc:Ignorable="w14 w15 w16se w16cid w16 w16cex wp14">
+  <w:p>
+    <w:pPr>
+      <w:pStyle w:val="Footer"/>
     </w:pPr>
   </w:p>
 </w:ftr>
 </file>
 
 <file path=word/footnotes.xml><?xml version="1.0" encoding="utf-8"?>
-<w:footnotes xmlns:wpc="http://schemas.microsoft.com/office/word/2010/wordprocessingCanvas" xmlns:mc="http://schemas.openxmlformats.org/markup-compatibility/2006" xmlns:o="urn:schemas-microsoft-com:office:office" xmlns:r="http://schemas.openxmlformats.org/officeDocument/2006/relationships" xmlns:m="http://schemas.openxmlformats.org/officeDocument/2006/math" xmlns:v="urn:schemas-microsoft-com:vml" xmlns:wp14="http://schemas.microsoft.com/office/word/2010/wordprocessingDrawing" xmlns:wp="http://schemas.openxmlformats.org/drawingml/2006/wordprocessingDrawing" xmlns:w10="urn:schemas-microsoft-com:office:word" xmlns:w="http://schemas.openxmlformats.org/wordprocessingml/2006/main" xmlns:w14="http://schemas.microsoft.com/office/word/2010/wordml" xmlns:w15="http://schemas.microsoft.com/office/word/2012/wordml" xmlns:wpg="http://schemas.microsoft.com/office/word/2010/wordprocessingGroup" xmlns:wpi="http://schemas.microsoft.com/office/word/2010/wordprocessingInk" xmlns:wne="http://schemas.microsoft.com/office/word/2006/wordml" xmlns:wps="http://schemas.microsoft.com/office/word/2010/wordprocessingShape" mc:Ignorable="w14 w15 wp14">
+<w:footnotes xmlns:wpc="http://schemas.microsoft.com/office/word/2010/wordprocessingCanvas" xmlns:cx="http://schemas.microsoft.com/office/drawing/2014/chartex" xmlns:cx1="http://schemas.microsoft.com/office/drawing/2015/9/8/chartex" xmlns:cx2="http://schemas.microsoft.com/office/drawing/2015/10/21/chartex" xmlns:cx3="http://schemas.microsoft.com/office/drawing/2016/5/9/chartex" xmlns:cx4="http://schemas.microsoft.com/office/drawing/2016/5/10/chartex" xmlns:cx5="http://schemas.microsoft.com/office/drawing/2016/5/11/chartex" xmlns:cx6="http://schemas.microsoft.com/office/drawing/2016/5/12/chartex" xmlns:cx7="http://schemas.microsoft.com/office/drawing/2016/5/13/chartex" xmlns:cx8="http://schemas.microsoft.com/office/drawing/2016/5/14/chartex" xmlns:mc="http://schemas.openxmlformats.org/markup-compatibility/2006" xmlns:aink="http://schemas.microsoft.com/office/drawing/2016/ink" xmlns:am3d="http://schemas.microsoft.com/office/drawing/2017/model3d" xmlns:o="urn:schemas-microsoft-com:office:office" xmlns:r="http://schemas.openxmlformats.org/officeDocument/2006/relationships" xmlns:m="http://schemas.openxmlformats.org/officeDocument/2006/math" xmlns:v="urn:schemas-microsoft-com:vml" xmlns:wp14="http://schemas.microsoft.com/office/word/2010/wordprocessingDrawing" xmlns:wp="http://schemas.openxmlformats.org/drawingml/2006/wordprocessingDrawing" xmlns:w10="urn:schemas-microsoft-com:office:word" xmlns:w="http://schemas.openxmlformats.org/wordprocessingml/2006/main" xmlns:w14="http://schemas.microsoft.com/office/word/2010/wordml" xmlns:w15="http://schemas.microsoft.com/office/word/2012/wordml" xmlns:w16cex="http://schemas.microsoft.com/office/word/2018/wordml/cex" xmlns:w16cid="http://schemas.microsoft.com/office/word/2016/wordml/cid" xmlns:w16="http://schemas.microsoft.com/office/word/2018/wordml" xmlns:w16se="http://schemas.microsoft.com/office/word/2015/wordml/symex" xmlns:wpg="http://schemas.microsoft.com/office/word/2010/wordprocessingGroup" xmlns:wpi="http://schemas.microsoft.com/office/word/2010/wordprocessingInk" xmlns:wne="http://schemas.microsoft.com/office/word/2006/wordml" xmlns:wps="http://schemas.microsoft.com/office/word/2010/wordprocessingShape" mc:Ignorable="w14 w15 w16se w16cid w16 w16cex wp14">
   <w:footnote w:type="separator" w:id="-1">
     <w:p>
       <w:r>
@@ -5622,7 +5575,17 @@
 </file>
 
 <file path=word/header1.xml><?xml version="1.0" encoding="utf-8"?>
-<w:hdr xmlns:wpc="http://schemas.microsoft.com/office/word/2010/wordprocessingCanvas" xmlns:mc="http://schemas.openxmlformats.org/markup-compatibility/2006" xmlns:o="urn:schemas-microsoft-com:office:office" xmlns:r="http://schemas.openxmlformats.org/officeDocument/2006/relationships" xmlns:m="http://schemas.openxmlformats.org/officeDocument/2006/math" xmlns:v="urn:schemas-microsoft-com:vml" xmlns:wp14="http://schemas.microsoft.com/office/word/2010/wordprocessingDrawing" xmlns:wp="http://schemas.openxmlformats.org/drawingml/2006/wordprocessingDrawing" xmlns:w10="urn:schemas-microsoft-com:office:word" xmlns:w="http://schemas.openxmlformats.org/wordprocessingml/2006/main" xmlns:w14="http://schemas.microsoft.com/office/word/2010/wordml" xmlns:w15="http://schemas.microsoft.com/office/word/2012/wordml" xmlns:wpg="http://schemas.microsoft.com/office/word/2010/wordprocessingGroup" xmlns:wpi="http://schemas.microsoft.com/office/word/2010/wordprocessingInk" xmlns:wne="http://schemas.microsoft.com/office/word/2006/wordml" xmlns:wps="http://schemas.microsoft.com/office/word/2010/wordprocessingShape" mc:Ignorable="w14 w15 wp14">
+<w:hdr xmlns:wpc="http://schemas.microsoft.com/office/word/2010/wordprocessingCanvas" xmlns:cx="http://schemas.microsoft.com/office/drawing/2014/chartex" xmlns:cx1="http://schemas.microsoft.com/office/drawing/2015/9/8/chartex" xmlns:cx2="http://schemas.microsoft.com/office/drawing/2015/10/21/chartex" xmlns:cx3="http://schemas.microsoft.com/office/drawing/2016/5/9/chartex" xmlns:cx4="http://schemas.microsoft.com/office/drawing/2016/5/10/chartex" xmlns:cx5="http://schemas.microsoft.com/office/drawing/2016/5/11/chartex" xmlns:cx6="http://schemas.microsoft.com/office/drawing/2016/5/12/chartex" xmlns:cx7="http://schemas.microsoft.com/office/drawing/2016/5/13/chartex" xmlns:cx8="http://schemas.microsoft.com/office/drawing/2016/5/14/chartex" xmlns:mc="http://schemas.openxmlformats.org/markup-compatibility/2006" xmlns:aink="http://schemas.microsoft.com/office/drawing/2016/ink" xmlns:am3d="http://schemas.microsoft.com/office/drawing/2017/model3d" xmlns:o="urn:schemas-microsoft-com:office:office" xmlns:r="http://schemas.openxmlformats.org/officeDocument/2006/relationships" xmlns:m="http://schemas.openxmlformats.org/officeDocument/2006/math" xmlns:v="urn:schemas-microsoft-com:vml" xmlns:wp14="http://schemas.microsoft.com/office/word/2010/wordprocessingDrawing" xmlns:wp="http://schemas.openxmlformats.org/drawingml/2006/wordprocessingDrawing" xmlns:w10="urn:schemas-microsoft-com:office:word" xmlns:w="http://schemas.openxmlformats.org/wordprocessingml/2006/main" xmlns:w14="http://schemas.microsoft.com/office/word/2010/wordml" xmlns:w15="http://schemas.microsoft.com/office/word/2012/wordml" xmlns:w16cex="http://schemas.microsoft.com/office/word/2018/wordml/cex" xmlns:w16cid="http://schemas.microsoft.com/office/word/2016/wordml/cid" xmlns:w16="http://schemas.microsoft.com/office/word/2018/wordml" xmlns:w16se="http://schemas.microsoft.com/office/word/2015/wordml/symex" xmlns:wpg="http://schemas.microsoft.com/office/word/2010/wordprocessingGroup" xmlns:wpi="http://schemas.microsoft.com/office/word/2010/wordprocessingInk" xmlns:wne="http://schemas.microsoft.com/office/word/2006/wordml" xmlns:wps="http://schemas.microsoft.com/office/word/2010/wordprocessingShape" mc:Ignorable="w14 w15 w16se w16cid w16 w16cex wp14">
+  <w:p>
+    <w:pPr>
+      <w:pStyle w:val="Header"/>
+    </w:pPr>
+  </w:p>
+</w:hdr>
+</file>
+
+<file path=word/header2.xml><?xml version="1.0" encoding="utf-8"?>
+<w:hdr xmlns:wpc="http://schemas.microsoft.com/office/word/2010/wordprocessingCanvas" xmlns:cx="http://schemas.microsoft.com/office/drawing/2014/chartex" xmlns:cx1="http://schemas.microsoft.com/office/drawing/2015/9/8/chartex" xmlns:cx2="http://schemas.microsoft.com/office/drawing/2015/10/21/chartex" xmlns:cx3="http://schemas.microsoft.com/office/drawing/2016/5/9/chartex" xmlns:cx4="http://schemas.microsoft.com/office/drawing/2016/5/10/chartex" xmlns:cx5="http://schemas.microsoft.com/office/drawing/2016/5/11/chartex" xmlns:cx6="http://schemas.microsoft.com/office/drawing/2016/5/12/chartex" xmlns:cx7="http://schemas.microsoft.com/office/drawing/2016/5/13/chartex" xmlns:cx8="http://schemas.microsoft.com/office/drawing/2016/5/14/chartex" xmlns:mc="http://schemas.openxmlformats.org/markup-compatibility/2006" xmlns:aink="http://schemas.microsoft.com/office/drawing/2016/ink" xmlns:am3d="http://schemas.microsoft.com/office/drawing/2017/model3d" xmlns:o="urn:schemas-microsoft-com:office:office" xmlns:r="http://schemas.openxmlformats.org/officeDocument/2006/relationships" xmlns:m="http://schemas.openxmlformats.org/officeDocument/2006/math" xmlns:v="urn:schemas-microsoft-com:vml" xmlns:wp14="http://schemas.microsoft.com/office/word/2010/wordprocessingDrawing" xmlns:wp="http://schemas.openxmlformats.org/drawingml/2006/wordprocessingDrawing" xmlns:w10="urn:schemas-microsoft-com:office:word" xmlns:w="http://schemas.openxmlformats.org/wordprocessingml/2006/main" xmlns:w14="http://schemas.microsoft.com/office/word/2010/wordml" xmlns:w15="http://schemas.microsoft.com/office/word/2012/wordml" xmlns:w16cex="http://schemas.microsoft.com/office/word/2018/wordml/cex" xmlns:w16cid="http://schemas.microsoft.com/office/word/2016/wordml/cid" xmlns:w16="http://schemas.microsoft.com/office/word/2018/wordml" xmlns:w16se="http://schemas.microsoft.com/office/word/2015/wordml/symex" xmlns:wpg="http://schemas.microsoft.com/office/word/2010/wordprocessingGroup" xmlns:wpi="http://schemas.microsoft.com/office/word/2010/wordprocessingInk" xmlns:wne="http://schemas.microsoft.com/office/word/2006/wordml" xmlns:wps="http://schemas.microsoft.com/office/word/2010/wordprocessingShape" mc:Ignorable="w14 w15 w16se w16cid w16 w16cex wp14">
   <w:p>
     <w:pPr>
       <w:tabs>
@@ -5658,8 +5621,18 @@
 </w:hdr>
 </file>
 
+<file path=word/header3.xml><?xml version="1.0" encoding="utf-8"?>
+<w:hdr xmlns:wpc="http://schemas.microsoft.com/office/word/2010/wordprocessingCanvas" xmlns:cx="http://schemas.microsoft.com/office/drawing/2014/chartex" xmlns:cx1="http://schemas.microsoft.com/office/drawing/2015/9/8/chartex" xmlns:cx2="http://schemas.microsoft.com/office/drawing/2015/10/21/chartex" xmlns:cx3="http://schemas.microsoft.com/office/drawing/2016/5/9/chartex" xmlns:cx4="http://schemas.microsoft.com/office/drawing/2016/5/10/chartex" xmlns:cx5="http://schemas.microsoft.com/office/drawing/2016/5/11/chartex" xmlns:cx6="http://schemas.microsoft.com/office/drawing/2016/5/12/chartex" xmlns:cx7="http://schemas.microsoft.com/office/drawing/2016/5/13/chartex" xmlns:cx8="http://schemas.microsoft.com/office/drawing/2016/5/14/chartex" xmlns:mc="http://schemas.openxmlformats.org/markup-compatibility/2006" xmlns:aink="http://schemas.microsoft.com/office/drawing/2016/ink" xmlns:am3d="http://schemas.microsoft.com/office/drawing/2017/model3d" xmlns:o="urn:schemas-microsoft-com:office:office" xmlns:r="http://schemas.openxmlformats.org/officeDocument/2006/relationships" xmlns:m="http://schemas.openxmlformats.org/officeDocument/2006/math" xmlns:v="urn:schemas-microsoft-com:vml" xmlns:wp14="http://schemas.microsoft.com/office/word/2010/wordprocessingDrawing" xmlns:wp="http://schemas.openxmlformats.org/drawingml/2006/wordprocessingDrawing" xmlns:w10="urn:schemas-microsoft-com:office:word" xmlns:w="http://schemas.openxmlformats.org/wordprocessingml/2006/main" xmlns:w14="http://schemas.microsoft.com/office/word/2010/wordml" xmlns:w15="http://schemas.microsoft.com/office/word/2012/wordml" xmlns:w16cex="http://schemas.microsoft.com/office/word/2018/wordml/cex" xmlns:w16cid="http://schemas.microsoft.com/office/word/2016/wordml/cid" xmlns:w16="http://schemas.microsoft.com/office/word/2018/wordml" xmlns:w16se="http://schemas.microsoft.com/office/word/2015/wordml/symex" xmlns:wpg="http://schemas.microsoft.com/office/word/2010/wordprocessingGroup" xmlns:wpi="http://schemas.microsoft.com/office/word/2010/wordprocessingInk" xmlns:wne="http://schemas.microsoft.com/office/word/2006/wordml" xmlns:wps="http://schemas.microsoft.com/office/word/2010/wordprocessingShape" mc:Ignorable="w14 w15 w16se w16cid w16 w16cex wp14">
+  <w:p>
+    <w:pPr>
+      <w:pStyle w:val="Header"/>
+    </w:pPr>
+  </w:p>
+</w:hdr>
+</file>
+
 <file path=word/numbering.xml><?xml version="1.0" encoding="utf-8"?>
-<w:numbering xmlns:wpc="http://schemas.microsoft.com/office/word/2010/wordprocessingCanvas" xmlns:mc="http://schemas.openxmlformats.org/markup-compatibility/2006" xmlns:o="urn:schemas-microsoft-com:office:office" xmlns:r="http://schemas.openxmlformats.org/officeDocument/2006/relationships" xmlns:m="http://schemas.openxmlformats.org/officeDocument/2006/math" xmlns:v="urn:schemas-microsoft-com:vml" xmlns:wp14="http://schemas.microsoft.com/office/word/2010/wordprocessingDrawing" xmlns:wp="http://schemas.openxmlformats.org/drawingml/2006/wordprocessingDrawing" xmlns:w10="urn:schemas-microsoft-com:office:word" xmlns:w="http://schemas.openxmlformats.org/wordprocessingml/2006/main" xmlns:w14="http://schemas.microsoft.com/office/word/2010/wordml" xmlns:w15="http://schemas.microsoft.com/office/word/2012/wordml" xmlns:wpg="http://schemas.microsoft.com/office/word/2010/wordprocessingGroup" xmlns:wpi="http://schemas.microsoft.com/office/word/2010/wordprocessingInk" xmlns:wne="http://schemas.microsoft.com/office/word/2006/wordml" xmlns:wps="http://schemas.microsoft.com/office/word/2010/wordprocessingShape" mc:Ignorable="w14 w15 wp14">
+<w:numbering xmlns:wpc="http://schemas.microsoft.com/office/word/2010/wordprocessingCanvas" xmlns:cx="http://schemas.microsoft.com/office/drawing/2014/chartex" xmlns:cx1="http://schemas.microsoft.com/office/drawing/2015/9/8/chartex" xmlns:cx2="http://schemas.microsoft.com/office/drawing/2015/10/21/chartex" xmlns:cx3="http://schemas.microsoft.com/office/drawing/2016/5/9/chartex" xmlns:cx4="http://schemas.microsoft.com/office/drawing/2016/5/10/chartex" xmlns:cx5="http://schemas.microsoft.com/office/drawing/2016/5/11/chartex" xmlns:cx6="http://schemas.microsoft.com/office/drawing/2016/5/12/chartex" xmlns:cx7="http://schemas.microsoft.com/office/drawing/2016/5/13/chartex" xmlns:cx8="http://schemas.microsoft.com/office/drawing/2016/5/14/chartex" xmlns:mc="http://schemas.openxmlformats.org/markup-compatibility/2006" xmlns:aink="http://schemas.microsoft.com/office/drawing/2016/ink" xmlns:am3d="http://schemas.microsoft.com/office/drawing/2017/model3d" xmlns:o="urn:schemas-microsoft-com:office:office" xmlns:r="http://schemas.openxmlformats.org/officeDocument/2006/relationships" xmlns:m="http://schemas.openxmlformats.org/officeDocument/2006/math" xmlns:v="urn:schemas-microsoft-com:vml" xmlns:wp14="http://schemas.microsoft.com/office/word/2010/wordprocessingDrawing" xmlns:wp="http://schemas.openxmlformats.org/drawingml/2006/wordprocessingDrawing" xmlns:w10="urn:schemas-microsoft-com:office:word" xmlns:w="http://schemas.openxmlformats.org/wordprocessingml/2006/main" xmlns:w14="http://schemas.microsoft.com/office/word/2010/wordml" xmlns:w15="http://schemas.microsoft.com/office/word/2012/wordml" xmlns:w16cex="http://schemas.microsoft.com/office/word/2018/wordml/cex" xmlns:w16cid="http://schemas.microsoft.com/office/word/2016/wordml/cid" xmlns:w16="http://schemas.microsoft.com/office/word/2018/wordml" xmlns:w16se="http://schemas.microsoft.com/office/word/2015/wordml/symex" xmlns:wpg="http://schemas.microsoft.com/office/word/2010/wordprocessingGroup" xmlns:wpi="http://schemas.microsoft.com/office/word/2010/wordprocessingInk" xmlns:wne="http://schemas.microsoft.com/office/word/2006/wordml" xmlns:wps="http://schemas.microsoft.com/office/word/2010/wordprocessingShape" mc:Ignorable="w14 w15 w16se w16cid w16 w16cex wp14">
   <w:abstractNum w:abstractNumId="0" w15:restartNumberingAfterBreak="0">
     <w:nsid w:val="093261E1"/>
     <w:multiLevelType w:val="hybridMultilevel"/>
@@ -6365,7 +6338,7 @@
 </file>
 
 <file path=word/styles.xml><?xml version="1.0" encoding="utf-8"?>
-<w:styles xmlns:mc="http://schemas.openxmlformats.org/markup-compatibility/2006" xmlns:r="http://schemas.openxmlformats.org/officeDocument/2006/relationships" xmlns:w="http://schemas.openxmlformats.org/wordprocessingml/2006/main" xmlns:w14="http://schemas.microsoft.com/office/word/2010/wordml" xmlns:w15="http://schemas.microsoft.com/office/word/2012/wordml" mc:Ignorable="w14 w15">
+<w:styles xmlns:mc="http://schemas.openxmlformats.org/markup-compatibility/2006" xmlns:r="http://schemas.openxmlformats.org/officeDocument/2006/relationships" xmlns:w="http://schemas.openxmlformats.org/wordprocessingml/2006/main" xmlns:w14="http://schemas.microsoft.com/office/word/2010/wordml" xmlns:w15="http://schemas.microsoft.com/office/word/2012/wordml" xmlns:w16cex="http://schemas.microsoft.com/office/word/2018/wordml/cex" xmlns:w16cid="http://schemas.microsoft.com/office/word/2016/wordml/cid" xmlns:w16="http://schemas.microsoft.com/office/word/2018/wordml" xmlns:w16se="http://schemas.microsoft.com/office/word/2015/wordml/symex" mc:Ignorable="w14 w15 w16se w16cid w16 w16cex">
   <w:docDefaults>
     <w:rPrDefault>
       <w:rPr>
@@ -6378,7 +6351,7 @@
     </w:rPrDefault>
     <w:pPrDefault/>
   </w:docDefaults>
-  <w:latentStyles w:defLockedState="0" w:defUIPriority="99" w:defSemiHidden="0" w:defUnhideWhenUsed="0" w:defQFormat="0" w:count="371">
+  <w:latentStyles w:defLockedState="0" w:defUIPriority="99" w:defSemiHidden="0" w:defUnhideWhenUsed="0" w:defQFormat="0" w:count="376">
     <w:lsdException w:name="Normal" w:uiPriority="0" w:qFormat="1"/>
     <w:lsdException w:name="heading 1" w:uiPriority="9" w:qFormat="1"/>
     <w:lsdException w:name="heading 2" w:semiHidden="1" w:uiPriority="9" w:unhideWhenUsed="1" w:qFormat="1"/>
@@ -6484,7 +6457,6 @@
     <w:lsdException w:name="HTML Sample" w:semiHidden="1" w:unhideWhenUsed="1"/>
     <w:lsdException w:name="HTML Typewriter" w:semiHidden="1" w:unhideWhenUsed="1"/>
     <w:lsdException w:name="HTML Variable" w:semiHidden="1" w:unhideWhenUsed="1"/>
-    <w:lsdException w:name="Normal Table" w:semiHidden="1" w:unhideWhenUsed="1"/>
     <w:lsdException w:name="annotation subject" w:semiHidden="1" w:unhideWhenUsed="1"/>
     <w:lsdException w:name="No List" w:semiHidden="1" w:unhideWhenUsed="1"/>
     <w:lsdException w:name="Outline List 1" w:semiHidden="1" w:unhideWhenUsed="1"/>
@@ -6527,11 +6499,8 @@
     <w:lsdException w:name="Table Contemporary" w:semiHidden="1" w:unhideWhenUsed="1"/>
     <w:lsdException w:name="Table Elegant" w:semiHidden="1" w:unhideWhenUsed="1"/>
     <w:lsdException w:name="Table Professional" w:semiHidden="1" w:unhideWhenUsed="1"/>
-    <w:lsdException w:name="Table Subtle 1" w:semiHidden="1" w:unhideWhenUsed="1"/>
     <w:lsdException w:name="Table Subtle 2" w:semiHidden="1" w:unhideWhenUsed="1"/>
     <w:lsdException w:name="Table Web 1" w:semiHidden="1" w:unhideWhenUsed="1"/>
-    <w:lsdException w:name="Table Web 2" w:semiHidden="1" w:unhideWhenUsed="1"/>
-    <w:lsdException w:name="Table Web 3" w:semiHidden="1" w:unhideWhenUsed="1"/>
     <w:lsdException w:name="Balloon Text" w:semiHidden="1" w:unhideWhenUsed="1"/>
     <w:lsdException w:name="Table Grid" w:uiPriority="59"/>
     <w:lsdException w:name="Table Theme" w:semiHidden="1" w:unhideWhenUsed="1"/>
@@ -6750,14 +6719,19 @@
     <w:lsdException w:name="List Table 5 Dark Accent 6" w:uiPriority="50"/>
     <w:lsdException w:name="List Table 6 Colorful Accent 6" w:uiPriority="51"/>
     <w:lsdException w:name="List Table 7 Colorful Accent 6" w:uiPriority="52"/>
+    <w:lsdException w:name="Mention" w:semiHidden="1" w:unhideWhenUsed="1"/>
+    <w:lsdException w:name="Smart Hyperlink" w:semiHidden="1" w:unhideWhenUsed="1"/>
+    <w:lsdException w:name="Hashtag" w:semiHidden="1" w:unhideWhenUsed="1"/>
+    <w:lsdException w:name="Unresolved Mention" w:semiHidden="1" w:unhideWhenUsed="1"/>
+    <w:lsdException w:name="Smart Link" w:semiHidden="1" w:unhideWhenUsed="1"/>
   </w:latentStyles>
-  <w:style w:type="paragraph" w:default="1" w:styleId="a">
+  <w:style w:type="paragraph" w:default="1" w:styleId="Normal">
     <w:name w:val="Normal"/>
   </w:style>
-  <w:style w:type="paragraph" w:styleId="1">
+  <w:style w:type="paragraph" w:styleId="Heading1">
     <w:name w:val="heading 1"/>
-    <w:basedOn w:val="a"/>
-    <w:next w:val="a"/>
+    <w:basedOn w:val="Normal"/>
+    <w:next w:val="Normal"/>
     <w:pPr>
       <w:keepNext/>
       <w:keepLines/>
@@ -6768,10 +6742,10 @@
       <w:b/>
     </w:rPr>
   </w:style>
-  <w:style w:type="paragraph" w:styleId="2">
+  <w:style w:type="paragraph" w:styleId="Heading2">
     <w:name w:val="heading 2"/>
-    <w:basedOn w:val="a"/>
-    <w:next w:val="a"/>
+    <w:basedOn w:val="Normal"/>
+    <w:next w:val="Normal"/>
     <w:pPr>
       <w:keepNext/>
       <w:keepLines/>
@@ -6783,10 +6757,10 @@
       <w:i/>
     </w:rPr>
   </w:style>
-  <w:style w:type="paragraph" w:styleId="3">
+  <w:style w:type="paragraph" w:styleId="Heading3">
     <w:name w:val="heading 3"/>
-    <w:basedOn w:val="a"/>
-    <w:next w:val="a"/>
+    <w:basedOn w:val="Normal"/>
+    <w:next w:val="Normal"/>
     <w:pPr>
       <w:keepNext/>
       <w:keepLines/>
@@ -6800,10 +6774,10 @@
       <w:szCs w:val="26"/>
     </w:rPr>
   </w:style>
-  <w:style w:type="paragraph" w:styleId="4">
+  <w:style w:type="paragraph" w:styleId="Heading4">
     <w:name w:val="heading 4"/>
-    <w:basedOn w:val="a"/>
-    <w:next w:val="a"/>
+    <w:basedOn w:val="Normal"/>
+    <w:next w:val="Normal"/>
     <w:pPr>
       <w:keepNext/>
       <w:keepLines/>
@@ -6816,10 +6790,10 @@
       <w:szCs w:val="18"/>
     </w:rPr>
   </w:style>
-  <w:style w:type="paragraph" w:styleId="5">
+  <w:style w:type="paragraph" w:styleId="Heading5">
     <w:name w:val="heading 5"/>
-    <w:basedOn w:val="a"/>
-    <w:next w:val="a"/>
+    <w:basedOn w:val="Normal"/>
+    <w:next w:val="Normal"/>
     <w:pPr>
       <w:keepNext/>
       <w:keepLines/>
@@ -6830,10 +6804,10 @@
       <w:b/>
     </w:rPr>
   </w:style>
-  <w:style w:type="paragraph" w:styleId="6">
+  <w:style w:type="paragraph" w:styleId="Heading6">
     <w:name w:val="heading 6"/>
-    <w:basedOn w:val="a"/>
-    <w:next w:val="a"/>
+    <w:basedOn w:val="Normal"/>
+    <w:next w:val="Normal"/>
     <w:pPr>
       <w:keepNext/>
       <w:keepLines/>
@@ -6845,13 +6819,13 @@
       <w:szCs w:val="20"/>
     </w:rPr>
   </w:style>
-  <w:style w:type="character" w:default="1" w:styleId="a0">
+  <w:style w:type="character" w:default="1" w:styleId="DefaultParagraphFont">
     <w:name w:val="Default Paragraph Font"/>
     <w:uiPriority w:val="1"/>
     <w:semiHidden/>
     <w:unhideWhenUsed/>
   </w:style>
-  <w:style w:type="table" w:default="1" w:styleId="a1">
+  <w:style w:type="table" w:default="1" w:styleId="TableNormal">
     <w:name w:val="Normal Table"/>
     <w:uiPriority w:val="99"/>
     <w:semiHidden/>
@@ -6866,16 +6840,16 @@
       </w:tblCellMar>
     </w:tblPr>
   </w:style>
-  <w:style w:type="numbering" w:default="1" w:styleId="a2">
+  <w:style w:type="numbering" w:default="1" w:styleId="NoList">
     <w:name w:val="No List"/>
     <w:uiPriority w:val="99"/>
     <w:semiHidden/>
     <w:unhideWhenUsed/>
   </w:style>
-  <w:style w:type="paragraph" w:styleId="a3">
+  <w:style w:type="paragraph" w:styleId="Title">
     <w:name w:val="Title"/>
-    <w:basedOn w:val="a"/>
-    <w:next w:val="a"/>
+    <w:basedOn w:val="Normal"/>
+    <w:next w:val="Normal"/>
     <w:pPr>
       <w:keepNext/>
       <w:keepLines/>
@@ -6889,10 +6863,10 @@
       <w:szCs w:val="32"/>
     </w:rPr>
   </w:style>
-  <w:style w:type="paragraph" w:styleId="a4">
+  <w:style w:type="paragraph" w:styleId="Subtitle">
     <w:name w:val="Subtitle"/>
-    <w:basedOn w:val="a"/>
-    <w:next w:val="a"/>
+    <w:basedOn w:val="Normal"/>
+    <w:next w:val="Normal"/>
     <w:pPr>
       <w:keepNext/>
       <w:keepLines/>
@@ -6904,9 +6878,9 @@
       <w:i/>
     </w:rPr>
   </w:style>
-  <w:style w:type="paragraph" w:styleId="a5">
+  <w:style w:type="paragraph" w:styleId="ListParagraph">
     <w:name w:val="List Paragraph"/>
-    <w:basedOn w:val="a"/>
+    <w:basedOn w:val="Normal"/>
     <w:uiPriority w:val="34"/>
     <w:qFormat/>
     <w:rsid w:val="00E155B7"/>
@@ -6915,9 +6889,9 @@
       <w:contextualSpacing/>
     </w:pPr>
   </w:style>
-  <w:style w:type="table" w:styleId="a6">
+  <w:style w:type="table" w:styleId="TableGrid">
     <w:name w:val="Table Grid"/>
-    <w:basedOn w:val="a1"/>
+    <w:basedOn w:val="TableNormal"/>
     <w:uiPriority w:val="59"/>
     <w:rsid w:val="00E155B7"/>
     <w:tblPr>
@@ -6931,9 +6905,9 @@
       </w:tblBorders>
     </w:tblPr>
   </w:style>
-  <w:style w:type="paragraph" w:styleId="a7">
+  <w:style w:type="paragraph" w:styleId="NormalWeb">
     <w:name w:val="Normal (Web)"/>
-    <w:basedOn w:val="a"/>
+    <w:basedOn w:val="Normal"/>
     <w:uiPriority w:val="99"/>
     <w:semiHidden/>
     <w:unhideWhenUsed/>
@@ -6945,10 +6919,10 @@
       <w:color w:val="auto"/>
     </w:rPr>
   </w:style>
-  <w:style w:type="paragraph" w:styleId="a8">
+  <w:style w:type="paragraph" w:styleId="Header">
     <w:name w:val="header"/>
-    <w:basedOn w:val="a"/>
-    <w:link w:val="Char"/>
+    <w:basedOn w:val="Normal"/>
+    <w:link w:val="HeaderChar"/>
     <w:uiPriority w:val="99"/>
     <w:unhideWhenUsed/>
     <w:rsid w:val="008C5DF9"/>
@@ -6959,17 +6933,17 @@
       </w:tabs>
     </w:pPr>
   </w:style>
-  <w:style w:type="character" w:customStyle="1" w:styleId="Char">
-    <w:name w:val="머리글 Char"/>
-    <w:basedOn w:val="a0"/>
-    <w:link w:val="a8"/>
+  <w:style w:type="character" w:customStyle="1" w:styleId="HeaderChar">
+    <w:name w:val="Header Char"/>
+    <w:basedOn w:val="DefaultParagraphFont"/>
+    <w:link w:val="Header"/>
     <w:uiPriority w:val="99"/>
     <w:rsid w:val="008C5DF9"/>
   </w:style>
-  <w:style w:type="paragraph" w:styleId="a9">
+  <w:style w:type="paragraph" w:styleId="Footer">
     <w:name w:val="footer"/>
-    <w:basedOn w:val="a"/>
-    <w:link w:val="Char0"/>
+    <w:basedOn w:val="Normal"/>
+    <w:link w:val="FooterChar"/>
     <w:uiPriority w:val="99"/>
     <w:unhideWhenUsed/>
     <w:rsid w:val="008C5DF9"/>
@@ -6980,16 +6954,16 @@
       </w:tabs>
     </w:pPr>
   </w:style>
-  <w:style w:type="character" w:customStyle="1" w:styleId="Char0">
-    <w:name w:val="바닥글 Char"/>
-    <w:basedOn w:val="a0"/>
-    <w:link w:val="a9"/>
+  <w:style w:type="character" w:customStyle="1" w:styleId="FooterChar">
+    <w:name w:val="Footer Char"/>
+    <w:basedOn w:val="DefaultParagraphFont"/>
+    <w:link w:val="Footer"/>
     <w:uiPriority w:val="99"/>
     <w:rsid w:val="008C5DF9"/>
   </w:style>
-  <w:style w:type="character" w:styleId="aa">
+  <w:style w:type="character" w:styleId="Hyperlink">
     <w:name w:val="Hyperlink"/>
-    <w:basedOn w:val="a0"/>
+    <w:basedOn w:val="DefaultParagraphFont"/>
     <w:uiPriority w:val="99"/>
     <w:unhideWhenUsed/>
     <w:rsid w:val="00E2378D"/>
@@ -6998,9 +6972,9 @@
       <w:u w:val="single"/>
     </w:rPr>
   </w:style>
-  <w:style w:type="character" w:styleId="ab">
+  <w:style w:type="character" w:styleId="FollowedHyperlink">
     <w:name w:val="FollowedHyperlink"/>
-    <w:basedOn w:val="a0"/>
+    <w:basedOn w:val="DefaultParagraphFont"/>
     <w:uiPriority w:val="99"/>
     <w:semiHidden/>
     <w:unhideWhenUsed/>
@@ -7022,27 +6996,27 @@
       <w:szCs w:val="22"/>
     </w:rPr>
   </w:style>
-  <w:style w:type="paragraph" w:styleId="ac">
+  <w:style w:type="paragraph" w:styleId="Date">
     <w:name w:val="Date"/>
-    <w:basedOn w:val="a"/>
-    <w:next w:val="a"/>
-    <w:link w:val="Char1"/>
+    <w:basedOn w:val="Normal"/>
+    <w:next w:val="Normal"/>
+    <w:link w:val="DateChar"/>
     <w:uiPriority w:val="99"/>
     <w:semiHidden/>
     <w:unhideWhenUsed/>
     <w:rsid w:val="00957AE1"/>
   </w:style>
-  <w:style w:type="character" w:customStyle="1" w:styleId="Char1">
-    <w:name w:val="날짜 Char"/>
-    <w:basedOn w:val="a0"/>
-    <w:link w:val="ac"/>
+  <w:style w:type="character" w:customStyle="1" w:styleId="DateChar">
+    <w:name w:val="Date Char"/>
+    <w:basedOn w:val="DefaultParagraphFont"/>
+    <w:link w:val="Date"/>
     <w:uiPriority w:val="99"/>
     <w:semiHidden/>
     <w:rsid w:val="00957AE1"/>
   </w:style>
-  <w:style w:type="character" w:styleId="ad">
+  <w:style w:type="character" w:styleId="Emphasis">
     <w:name w:val="Emphasis"/>
-    <w:basedOn w:val="a0"/>
+    <w:basedOn w:val="DefaultParagraphFont"/>
     <w:uiPriority w:val="20"/>
     <w:qFormat/>
     <w:rsid w:val="00160646"/>
@@ -7053,12 +7027,12 @@
   </w:style>
   <w:style w:type="character" w:customStyle="1" w:styleId="dynamic-keybinding">
     <w:name w:val="dynamic-keybinding"/>
-    <w:basedOn w:val="a0"/>
+    <w:basedOn w:val="DefaultParagraphFont"/>
     <w:rsid w:val="00225983"/>
   </w:style>
-  <w:style w:type="character" w:styleId="ae">
+  <w:style w:type="character" w:styleId="CommentReference">
     <w:name w:val="annotation reference"/>
-    <w:basedOn w:val="a0"/>
+    <w:basedOn w:val="DefaultParagraphFont"/>
     <w:uiPriority w:val="99"/>
     <w:semiHidden/>
     <w:unhideWhenUsed/>
@@ -7068,10 +7042,10 @@
       <w:szCs w:val="16"/>
     </w:rPr>
   </w:style>
-  <w:style w:type="paragraph" w:styleId="af">
+  <w:style w:type="paragraph" w:styleId="CommentText">
     <w:name w:val="annotation text"/>
-    <w:basedOn w:val="a"/>
-    <w:link w:val="Char2"/>
+    <w:basedOn w:val="Normal"/>
+    <w:link w:val="CommentTextChar"/>
     <w:uiPriority w:val="99"/>
     <w:semiHidden/>
     <w:unhideWhenUsed/>
@@ -7081,10 +7055,10 @@
       <w:szCs w:val="20"/>
     </w:rPr>
   </w:style>
-  <w:style w:type="character" w:customStyle="1" w:styleId="Char2">
-    <w:name w:val="메모 텍스트 Char"/>
-    <w:basedOn w:val="a0"/>
-    <w:link w:val="af"/>
+  <w:style w:type="character" w:customStyle="1" w:styleId="CommentTextChar">
+    <w:name w:val="Comment Text Char"/>
+    <w:basedOn w:val="DefaultParagraphFont"/>
+    <w:link w:val="CommentText"/>
     <w:uiPriority w:val="99"/>
     <w:semiHidden/>
     <w:rsid w:val="00E55503"/>
@@ -7093,11 +7067,11 @@
       <w:szCs w:val="20"/>
     </w:rPr>
   </w:style>
-  <w:style w:type="paragraph" w:styleId="af0">
+  <w:style w:type="paragraph" w:styleId="CommentSubject">
     <w:name w:val="annotation subject"/>
-    <w:basedOn w:val="af"/>
-    <w:next w:val="af"/>
-    <w:link w:val="Char3"/>
+    <w:basedOn w:val="CommentText"/>
+    <w:next w:val="CommentText"/>
+    <w:link w:val="CommentSubjectChar"/>
     <w:uiPriority w:val="99"/>
     <w:semiHidden/>
     <w:unhideWhenUsed/>
@@ -7107,10 +7081,10 @@
       <w:bCs/>
     </w:rPr>
   </w:style>
-  <w:style w:type="character" w:customStyle="1" w:styleId="Char3">
-    <w:name w:val="메모 주제 Char"/>
-    <w:basedOn w:val="Char2"/>
-    <w:link w:val="af0"/>
+  <w:style w:type="character" w:customStyle="1" w:styleId="CommentSubjectChar">
+    <w:name w:val="Comment Subject Char"/>
+    <w:basedOn w:val="CommentTextChar"/>
+    <w:link w:val="CommentSubject"/>
     <w:uiPriority w:val="99"/>
     <w:semiHidden/>
     <w:rsid w:val="00E55503"/>
@@ -7121,10 +7095,10 @@
       <w:szCs w:val="20"/>
     </w:rPr>
   </w:style>
-  <w:style w:type="paragraph" w:styleId="af1">
+  <w:style w:type="paragraph" w:styleId="BalloonText">
     <w:name w:val="Balloon Text"/>
-    <w:basedOn w:val="a"/>
-    <w:link w:val="Char4"/>
+    <w:basedOn w:val="Normal"/>
+    <w:link w:val="BalloonTextChar"/>
     <w:uiPriority w:val="99"/>
     <w:semiHidden/>
     <w:unhideWhenUsed/>
@@ -7135,10 +7109,10 @@
       <w:szCs w:val="18"/>
     </w:rPr>
   </w:style>
-  <w:style w:type="character" w:customStyle="1" w:styleId="Char4">
-    <w:name w:val="풍선 도움말 텍스트 Char"/>
-    <w:basedOn w:val="a0"/>
-    <w:link w:val="af1"/>
+  <w:style w:type="character" w:customStyle="1" w:styleId="BalloonTextChar">
+    <w:name w:val="Balloon Text Char"/>
+    <w:basedOn w:val="DefaultParagraphFont"/>
+    <w:link w:val="BalloonText"/>
     <w:uiPriority w:val="99"/>
     <w:semiHidden/>
     <w:rsid w:val="00E55503"/>
@@ -7148,9 +7122,9 @@
       <w:szCs w:val="18"/>
     </w:rPr>
   </w:style>
-  <w:style w:type="character" w:styleId="af2">
+  <w:style w:type="character" w:styleId="Strong">
     <w:name w:val="Strong"/>
-    <w:basedOn w:val="a0"/>
+    <w:basedOn w:val="DefaultParagraphFont"/>
     <w:uiPriority w:val="22"/>
     <w:qFormat/>
     <w:rsid w:val="00423935"/>
@@ -7159,15 +7133,15 @@
       <w:bCs/>
     </w:rPr>
   </w:style>
-  <w:style w:type="character" w:styleId="HTML">
+  <w:style w:type="character" w:styleId="HTMLCode">
     <w:name w:val="HTML Code"/>
-    <w:basedOn w:val="a0"/>
+    <w:basedOn w:val="DefaultParagraphFont"/>
     <w:uiPriority w:val="99"/>
     <w:semiHidden/>
     <w:unhideWhenUsed/>
     <w:rsid w:val="00423935"/>
     <w:rPr>
-      <w:rFonts w:ascii="굴림체" w:eastAsia="굴림체" w:hAnsi="굴림체" w:cs="굴림체"/>
+      <w:rFonts w:ascii="GulimChe" w:eastAsia="GulimChe" w:hAnsi="GulimChe" w:cs="GulimChe"/>
       <w:sz w:val="24"/>
       <w:szCs w:val="24"/>
     </w:rPr>

</xml_diff>